<commit_message>
Update Plan Testów ProjectMaster.docx
</commit_message>
<xml_diff>
--- a/Plan Testów ProjectMaster.docx
+++ b/Plan Testów ProjectMaster.docx
@@ -630,7 +630,56 @@
           <w:sz w:val="40"/>
           <w:szCs w:val="40"/>
         </w:rPr>
-        <w:t>5.2 Wykonanie testów funkcjonalnych</w:t>
+        <w:t>5.</w:t>
+      </w:r>
+      <w:r>
+        <w:rPr>
+          <w:rFonts w:ascii="AppleSystemUIFont" w:hAnsi="AppleSystemUIFont" w:cs="AppleSystemUIFont"/>
+          <w:b/>
+          <w:bCs/>
+          <w:kern w:val="0"/>
+          <w:sz w:val="40"/>
+          <w:szCs w:val="40"/>
+        </w:rPr>
+        <w:t>2</w:t>
+      </w:r>
+      <w:r>
+        <w:rPr>
+          <w:rFonts w:ascii="AppleSystemUIFont" w:hAnsi="AppleSystemUIFont" w:cs="AppleSystemUIFont"/>
+          <w:b/>
+          <w:bCs/>
+          <w:kern w:val="0"/>
+          <w:sz w:val="40"/>
+          <w:szCs w:val="40"/>
+        </w:rPr>
+        <w:t xml:space="preserve"> Dokumentacja wyników</w:t>
+      </w:r>
+    </w:p>
+    <w:p>
+      <w:pPr>
+        <w:autoSpaceDE w:val="0"/>
+        <w:autoSpaceDN w:val="0"/>
+        <w:adjustRightInd w:val="0"/>
+        <w:spacing w:after="0" w:line="240" w:lineRule="auto"/>
+        <w:rPr>
+          <w:rFonts w:ascii="AppleSystemUIFont" w:hAnsi="AppleSystemUIFont" w:cs="AppleSystemUIFont"/>
+          <w:b/>
+          <w:bCs/>
+          <w:kern w:val="0"/>
+          <w:sz w:val="40"/>
+          <w:szCs w:val="40"/>
+        </w:rPr>
+      </w:pPr>
+      <w:r>
+        <w:rPr>
+          <w:rFonts w:ascii="AppleSystemUIFont" w:hAnsi="AppleSystemUIFont" w:cs="AppleSystemUIFont"/>
+          <w:b/>
+          <w:bCs/>
+          <w:kern w:val="0"/>
+          <w:sz w:val="40"/>
+          <w:szCs w:val="40"/>
+        </w:rPr>
+        <w:t>6. Zarządzanie incydentami</w:t>
       </w:r>
     </w:p>
     <w:p>
@@ -659,7 +708,34 @@
           <w:sz w:val="40"/>
           <w:szCs w:val="40"/>
         </w:rPr>
-        <w:t>5.3 Wykonanie testów niefunkcjonalnych</w:t>
+        <w:t>6.1 Raportowanie incydentów</w:t>
+      </w:r>
+    </w:p>
+    <w:p>
+      <w:pPr>
+        <w:autoSpaceDE w:val="0"/>
+        <w:autoSpaceDN w:val="0"/>
+        <w:adjustRightInd w:val="0"/>
+        <w:spacing w:after="0" w:line="240" w:lineRule="auto"/>
+        <w:rPr>
+          <w:rFonts w:ascii="AppleSystemUIFont" w:hAnsi="AppleSystemUIFont" w:cs="AppleSystemUIFont"/>
+          <w:b/>
+          <w:bCs/>
+          <w:kern w:val="0"/>
+          <w:sz w:val="40"/>
+          <w:szCs w:val="40"/>
+        </w:rPr>
+      </w:pPr>
+      <w:r>
+        <w:rPr>
+          <w:rFonts w:ascii="AppleSystemUIFont" w:hAnsi="AppleSystemUIFont" w:cs="AppleSystemUIFont"/>
+          <w:b/>
+          <w:bCs/>
+          <w:kern w:val="0"/>
+          <w:sz w:val="40"/>
+          <w:szCs w:val="40"/>
+        </w:rPr>
+        <w:t>7. Zakończenie</w:t>
       </w:r>
     </w:p>
     <w:p>
@@ -688,34 +764,7 @@
           <w:sz w:val="40"/>
           <w:szCs w:val="40"/>
         </w:rPr>
-        <w:t>5.4 Dokumentacja wyników</w:t>
-      </w:r>
-    </w:p>
-    <w:p>
-      <w:pPr>
-        <w:autoSpaceDE w:val="0"/>
-        <w:autoSpaceDN w:val="0"/>
-        <w:adjustRightInd w:val="0"/>
-        <w:spacing w:after="0" w:line="240" w:lineRule="auto"/>
-        <w:rPr>
-          <w:rFonts w:ascii="AppleSystemUIFont" w:hAnsi="AppleSystemUIFont" w:cs="AppleSystemUIFont"/>
-          <w:b/>
-          <w:bCs/>
-          <w:kern w:val="0"/>
-          <w:sz w:val="40"/>
-          <w:szCs w:val="40"/>
-        </w:rPr>
-      </w:pPr>
-      <w:r>
-        <w:rPr>
-          <w:rFonts w:ascii="AppleSystemUIFont" w:hAnsi="AppleSystemUIFont" w:cs="AppleSystemUIFont"/>
-          <w:b/>
-          <w:bCs/>
-          <w:kern w:val="0"/>
-          <w:sz w:val="40"/>
-          <w:szCs w:val="40"/>
-        </w:rPr>
-        <w:t>6. Zarządzanie incydentami</w:t>
+        <w:t>7.1 Podsumowanie wyników testów i raporty z testów</w:t>
       </w:r>
     </w:p>
     <w:p>
@@ -744,7 +793,8 @@
           <w:sz w:val="40"/>
           <w:szCs w:val="40"/>
         </w:rPr>
-        <w:t>6.1 Raportowanie incydentów</w:t>
+        <w:lastRenderedPageBreak/>
+        <w:t>7.2 Rekomendacja i wnioski</w:t>
       </w:r>
     </w:p>
     <w:p>
@@ -773,13 +823,33 @@
           <w:sz w:val="40"/>
           <w:szCs w:val="40"/>
         </w:rPr>
-        <w:lastRenderedPageBreak/>
-        <w:t>6.2 Monitorowanie i kontrola incydentów</w:t>
-      </w:r>
-    </w:p>
-    <w:p>
-      <w:pPr>
-        <w:pStyle w:val="Akapitzlist"/>
+        <w:t>7.3 Uwagi ko</w:t>
+      </w:r>
+      <w:r>
+        <w:rPr>
+          <w:rFonts w:ascii="AppleSystemUIFont" w:hAnsi="AppleSystemUIFont" w:cs="AppleSystemUIFont"/>
+          <w:b/>
+          <w:bCs/>
+          <w:kern w:val="0"/>
+          <w:sz w:val="40"/>
+          <w:szCs w:val="40"/>
+        </w:rPr>
+        <w:t>ń</w:t>
+      </w:r>
+      <w:r>
+        <w:rPr>
+          <w:rFonts w:ascii="AppleSystemUIFont" w:hAnsi="AppleSystemUIFont" w:cs="AppleSystemUIFont"/>
+          <w:b/>
+          <w:bCs/>
+          <w:kern w:val="0"/>
+          <w:sz w:val="40"/>
+          <w:szCs w:val="40"/>
+        </w:rPr>
+        <w:t>cowe</w:t>
+      </w:r>
+    </w:p>
+    <w:p>
+      <w:pPr>
         <w:autoSpaceDE w:val="0"/>
         <w:autoSpaceDN w:val="0"/>
         <w:adjustRightInd w:val="0"/>
@@ -794,168 +864,88 @@
           <w:szCs w:val="40"/>
         </w:rPr>
       </w:pPr>
-      <w:r>
-        <w:rPr>
-          <w:rFonts w:ascii="AppleSystemUIFont" w:hAnsi="AppleSystemUIFont" w:cs="AppleSystemUIFont"/>
-          <w:b/>
-          <w:bCs/>
-          <w:kern w:val="0"/>
-          <w:sz w:val="40"/>
-          <w:szCs w:val="40"/>
-        </w:rPr>
-        <w:t>6.3 Zarządzanie priorytetami</w:t>
-      </w:r>
-    </w:p>
-    <w:p>
-      <w:pPr>
-        <w:autoSpaceDE w:val="0"/>
-        <w:autoSpaceDN w:val="0"/>
-        <w:adjustRightInd w:val="0"/>
-        <w:spacing w:after="0" w:line="240" w:lineRule="auto"/>
-        <w:rPr>
-          <w:rFonts w:ascii="AppleSystemUIFont" w:hAnsi="AppleSystemUIFont" w:cs="AppleSystemUIFont"/>
-          <w:b/>
-          <w:bCs/>
-          <w:kern w:val="0"/>
-          <w:sz w:val="40"/>
-          <w:szCs w:val="40"/>
-        </w:rPr>
-      </w:pPr>
-      <w:r>
-        <w:rPr>
-          <w:rFonts w:ascii="AppleSystemUIFont" w:hAnsi="AppleSystemUIFont" w:cs="AppleSystemUIFont"/>
-          <w:b/>
-          <w:bCs/>
-          <w:kern w:val="0"/>
-          <w:sz w:val="40"/>
-          <w:szCs w:val="40"/>
-        </w:rPr>
-        <w:t>7. Zakończenie</w:t>
-      </w:r>
-    </w:p>
-    <w:p>
-      <w:pPr>
-        <w:pStyle w:val="Akapitzlist"/>
-        <w:autoSpaceDE w:val="0"/>
-        <w:autoSpaceDN w:val="0"/>
-        <w:adjustRightInd w:val="0"/>
-        <w:spacing w:after="0" w:line="240" w:lineRule="auto"/>
-        <w:ind w:left="360"/>
-        <w:rPr>
-          <w:rFonts w:ascii="AppleSystemUIFont" w:hAnsi="AppleSystemUIFont" w:cs="AppleSystemUIFont"/>
-          <w:b/>
-          <w:bCs/>
-          <w:kern w:val="0"/>
-          <w:sz w:val="40"/>
-          <w:szCs w:val="40"/>
-        </w:rPr>
-      </w:pPr>
-      <w:r>
-        <w:rPr>
-          <w:rFonts w:ascii="AppleSystemUIFont" w:hAnsi="AppleSystemUIFont" w:cs="AppleSystemUIFont"/>
-          <w:b/>
-          <w:bCs/>
-          <w:kern w:val="0"/>
-          <w:sz w:val="40"/>
-          <w:szCs w:val="40"/>
-        </w:rPr>
-        <w:t>7.1 Podsumowanie wyników testów i raporty z testów</w:t>
-      </w:r>
-    </w:p>
-    <w:p>
-      <w:pPr>
-        <w:pStyle w:val="Akapitzlist"/>
-        <w:autoSpaceDE w:val="0"/>
-        <w:autoSpaceDN w:val="0"/>
-        <w:adjustRightInd w:val="0"/>
-        <w:spacing w:after="0" w:line="240" w:lineRule="auto"/>
-        <w:ind w:left="360"/>
-        <w:rPr>
-          <w:rFonts w:ascii="AppleSystemUIFont" w:hAnsi="AppleSystemUIFont" w:cs="AppleSystemUIFont"/>
-          <w:b/>
-          <w:bCs/>
-          <w:kern w:val="0"/>
-          <w:sz w:val="40"/>
-          <w:szCs w:val="40"/>
-        </w:rPr>
-      </w:pPr>
-      <w:r>
-        <w:rPr>
-          <w:rFonts w:ascii="AppleSystemUIFont" w:hAnsi="AppleSystemUIFont" w:cs="AppleSystemUIFont"/>
-          <w:b/>
-          <w:bCs/>
-          <w:kern w:val="0"/>
-          <w:sz w:val="40"/>
-          <w:szCs w:val="40"/>
-        </w:rPr>
-        <w:t>7.2 Rekomendacja i wnioski</w:t>
-      </w:r>
-    </w:p>
-    <w:p>
-      <w:pPr>
-        <w:pStyle w:val="Akapitzlist"/>
-        <w:autoSpaceDE w:val="0"/>
-        <w:autoSpaceDN w:val="0"/>
-        <w:adjustRightInd w:val="0"/>
-        <w:spacing w:after="0" w:line="240" w:lineRule="auto"/>
-        <w:ind w:left="360"/>
-        <w:rPr>
-          <w:rFonts w:ascii="AppleSystemUIFont" w:hAnsi="AppleSystemUIFont" w:cs="AppleSystemUIFont"/>
-          <w:b/>
-          <w:bCs/>
-          <w:kern w:val="0"/>
-          <w:sz w:val="40"/>
-          <w:szCs w:val="40"/>
-        </w:rPr>
-      </w:pPr>
-      <w:r>
-        <w:rPr>
-          <w:rFonts w:ascii="AppleSystemUIFont" w:hAnsi="AppleSystemUIFont" w:cs="AppleSystemUIFont"/>
-          <w:b/>
-          <w:bCs/>
-          <w:kern w:val="0"/>
-          <w:sz w:val="40"/>
-          <w:szCs w:val="40"/>
-        </w:rPr>
-        <w:t>7.3 Uwagi ko</w:t>
-      </w:r>
-      <w:r>
-        <w:rPr>
-          <w:rFonts w:ascii="AppleSystemUIFont" w:hAnsi="AppleSystemUIFont" w:cs="AppleSystemUIFont"/>
-          <w:b/>
-          <w:bCs/>
-          <w:kern w:val="0"/>
-          <w:sz w:val="40"/>
-          <w:szCs w:val="40"/>
-        </w:rPr>
-        <w:t>ń</w:t>
-      </w:r>
-      <w:r>
-        <w:rPr>
-          <w:rFonts w:ascii="AppleSystemUIFont" w:hAnsi="AppleSystemUIFont" w:cs="AppleSystemUIFont"/>
-          <w:b/>
-          <w:bCs/>
-          <w:kern w:val="0"/>
-          <w:sz w:val="40"/>
-          <w:szCs w:val="40"/>
-        </w:rPr>
-        <w:t>cowe</w:t>
-      </w:r>
-    </w:p>
-    <w:p>
-      <w:pPr>
-        <w:autoSpaceDE w:val="0"/>
-        <w:autoSpaceDN w:val="0"/>
-        <w:adjustRightInd w:val="0"/>
-        <w:spacing w:after="0" w:line="240" w:lineRule="auto"/>
-        <w:ind w:left="360"/>
-        <w:rPr>
-          <w:rFonts w:ascii="AppleSystemUIFont" w:hAnsi="AppleSystemUIFont" w:cs="AppleSystemUIFont"/>
-          <w:b/>
-          <w:bCs/>
-          <w:kern w:val="0"/>
-          <w:sz w:val="40"/>
-          <w:szCs w:val="40"/>
+    </w:p>
+    <w:p>
+      <w:pPr>
+        <w:autoSpaceDE w:val="0"/>
+        <w:autoSpaceDN w:val="0"/>
+        <w:adjustRightInd w:val="0"/>
+        <w:spacing w:after="0" w:line="240" w:lineRule="auto"/>
+        <w:rPr>
+          <w:rFonts w:ascii="AppleSystemUIFont" w:hAnsi="AppleSystemUIFont" w:cs="AppleSystemUIFont"/>
+          <w:kern w:val="0"/>
+          <w:sz w:val="26"/>
+          <w:szCs w:val="26"/>
+        </w:rPr>
+      </w:pPr>
+    </w:p>
+    <w:p>
+      <w:pPr>
+        <w:autoSpaceDE w:val="0"/>
+        <w:autoSpaceDN w:val="0"/>
+        <w:adjustRightInd w:val="0"/>
+        <w:spacing w:after="0" w:line="240" w:lineRule="auto"/>
+        <w:rPr>
+          <w:rFonts w:ascii="AppleSystemUIFont" w:hAnsi="AppleSystemUIFont" w:cs="AppleSystemUIFont"/>
+          <w:kern w:val="0"/>
+          <w:sz w:val="26"/>
+          <w:szCs w:val="26"/>
+        </w:rPr>
+      </w:pPr>
+    </w:p>
+    <w:p>
+      <w:pPr>
+        <w:autoSpaceDE w:val="0"/>
+        <w:autoSpaceDN w:val="0"/>
+        <w:adjustRightInd w:val="0"/>
+        <w:spacing w:after="0" w:line="240" w:lineRule="auto"/>
+        <w:rPr>
+          <w:rFonts w:ascii="AppleSystemUIFont" w:hAnsi="AppleSystemUIFont" w:cs="AppleSystemUIFont"/>
+          <w:kern w:val="0"/>
+          <w:sz w:val="26"/>
+          <w:szCs w:val="26"/>
+        </w:rPr>
+      </w:pPr>
+    </w:p>
+    <w:p>
+      <w:pPr>
+        <w:autoSpaceDE w:val="0"/>
+        <w:autoSpaceDN w:val="0"/>
+        <w:adjustRightInd w:val="0"/>
+        <w:spacing w:after="0" w:line="240" w:lineRule="auto"/>
+        <w:rPr>
+          <w:rFonts w:ascii="AppleSystemUIFont" w:hAnsi="AppleSystemUIFont" w:cs="AppleSystemUIFont"/>
+          <w:kern w:val="0"/>
+          <w:sz w:val="26"/>
+          <w:szCs w:val="26"/>
+        </w:rPr>
+      </w:pPr>
+    </w:p>
+    <w:p>
+      <w:pPr>
+        <w:autoSpaceDE w:val="0"/>
+        <w:autoSpaceDN w:val="0"/>
+        <w:adjustRightInd w:val="0"/>
+        <w:spacing w:after="0" w:line="240" w:lineRule="auto"/>
+        <w:rPr>
+          <w:rFonts w:ascii="AppleSystemUIFont" w:hAnsi="AppleSystemUIFont" w:cs="AppleSystemUIFont"/>
+          <w:kern w:val="0"/>
+          <w:sz w:val="26"/>
+          <w:szCs w:val="26"/>
+        </w:rPr>
+      </w:pPr>
+    </w:p>
+    <w:p>
+      <w:pPr>
+        <w:autoSpaceDE w:val="0"/>
+        <w:autoSpaceDN w:val="0"/>
+        <w:adjustRightInd w:val="0"/>
+        <w:spacing w:after="0" w:line="240" w:lineRule="auto"/>
+        <w:rPr>
+          <w:rFonts w:ascii="AppleSystemUIFont" w:hAnsi="AppleSystemUIFont" w:cs="AppleSystemUIFont"/>
+          <w:kern w:val="0"/>
+          <w:sz w:val="26"/>
+          <w:szCs w:val="26"/>
         </w:rPr>
       </w:pPr>
     </w:p>
@@ -1426,17 +1416,17 @@
         <w:adjustRightInd w:val="0"/>
         <w:spacing w:after="40" w:line="240" w:lineRule="auto"/>
         <w:rPr>
-          <w:rFonts w:ascii="AppleSystemUIFont" w:hAnsi="AppleSystemUIFont" w:cs="AppleSystemUIFont"/>
-          <w:b/>
-          <w:bCs/>
-          <w:kern w:val="0"/>
-          <w:sz w:val="40"/>
-          <w:szCs w:val="40"/>
-        </w:rPr>
-      </w:pPr>
-      <w:r>
-        <w:rPr>
-          <w:rFonts w:ascii="AppleSystemUIFont" w:hAnsi="AppleSystemUIFont" w:cs="AppleSystemUIFont"/>
+          <w:rFonts w:cs="AppleSystemUIFont"/>
+          <w:b/>
+          <w:bCs/>
+          <w:kern w:val="0"/>
+          <w:sz w:val="40"/>
+          <w:szCs w:val="40"/>
+        </w:rPr>
+      </w:pPr>
+      <w:r>
+        <w:rPr>
+          <w:rFonts w:cs="AppleSystemUIFont"/>
           <w:b/>
           <w:bCs/>
           <w:kern w:val="0"/>
@@ -1716,17 +1706,17 @@
         <w:adjustRightInd w:val="0"/>
         <w:spacing w:after="40" w:line="240" w:lineRule="auto"/>
         <w:rPr>
-          <w:rFonts w:ascii="AppleSystemUIFont" w:hAnsi="AppleSystemUIFont" w:cs="AppleSystemUIFont"/>
-          <w:b/>
-          <w:bCs/>
-          <w:kern w:val="0"/>
-          <w:sz w:val="40"/>
-          <w:szCs w:val="40"/>
-        </w:rPr>
-      </w:pPr>
-      <w:r>
-        <w:rPr>
-          <w:rFonts w:ascii="AppleSystemUIFont" w:hAnsi="AppleSystemUIFont" w:cs="AppleSystemUIFont"/>
+          <w:rFonts w:cs="AppleSystemUIFont"/>
+          <w:b/>
+          <w:bCs/>
+          <w:kern w:val="0"/>
+          <w:sz w:val="40"/>
+          <w:szCs w:val="40"/>
+        </w:rPr>
+      </w:pPr>
+      <w:r>
+        <w:rPr>
+          <w:rFonts w:cs="AppleSystemUIFont"/>
           <w:b/>
           <w:bCs/>
           <w:kern w:val="0"/>
@@ -1737,7 +1727,7 @@
       </w:r>
       <w:r>
         <w:rPr>
-          <w:rFonts w:ascii="AppleSystemUIFont" w:hAnsi="AppleSystemUIFont" w:cs="AppleSystemUIFont"/>
+          <w:rFonts w:cs="AppleSystemUIFont"/>
           <w:b/>
           <w:bCs/>
           <w:kern w:val="0"/>
@@ -2386,17 +2376,17 @@
         <w:adjustRightInd w:val="0"/>
         <w:spacing w:after="40" w:line="240" w:lineRule="auto"/>
         <w:rPr>
-          <w:rFonts w:ascii="AppleSystemUIFont" w:hAnsi="AppleSystemUIFont" w:cs="AppleSystemUIFont"/>
-          <w:b/>
-          <w:bCs/>
-          <w:kern w:val="0"/>
-          <w:sz w:val="40"/>
-          <w:szCs w:val="40"/>
-        </w:rPr>
-      </w:pPr>
-      <w:r>
-        <w:rPr>
-          <w:rFonts w:ascii="AppleSystemUIFont" w:hAnsi="AppleSystemUIFont" w:cs="AppleSystemUIFont"/>
+          <w:rFonts w:cs="AppleSystemUIFont"/>
+          <w:b/>
+          <w:bCs/>
+          <w:kern w:val="0"/>
+          <w:sz w:val="40"/>
+          <w:szCs w:val="40"/>
+        </w:rPr>
+      </w:pPr>
+      <w:r>
+        <w:rPr>
+          <w:rFonts w:cs="AppleSystemUIFont"/>
           <w:b/>
           <w:bCs/>
           <w:kern w:val="0"/>
@@ -2522,17 +2512,17 @@
         <w:adjustRightInd w:val="0"/>
         <w:spacing w:after="40" w:line="240" w:lineRule="auto"/>
         <w:rPr>
-          <w:rFonts w:ascii="AppleSystemUIFont" w:hAnsi="AppleSystemUIFont" w:cs="AppleSystemUIFont"/>
-          <w:b/>
-          <w:bCs/>
-          <w:kern w:val="0"/>
-          <w:sz w:val="40"/>
-          <w:szCs w:val="40"/>
-        </w:rPr>
-      </w:pPr>
-      <w:r>
-        <w:rPr>
-          <w:rFonts w:ascii="AppleSystemUIFont" w:hAnsi="AppleSystemUIFont" w:cs="AppleSystemUIFont"/>
+          <w:rFonts w:cs="AppleSystemUIFont"/>
+          <w:b/>
+          <w:bCs/>
+          <w:kern w:val="0"/>
+          <w:sz w:val="40"/>
+          <w:szCs w:val="40"/>
+        </w:rPr>
+      </w:pPr>
+      <w:r>
+        <w:rPr>
+          <w:rFonts w:cs="AppleSystemUIFont"/>
           <w:b/>
           <w:bCs/>
           <w:kern w:val="0"/>
@@ -2680,17 +2670,17 @@
         <w:adjustRightInd w:val="0"/>
         <w:spacing w:after="40" w:line="240" w:lineRule="auto"/>
         <w:rPr>
-          <w:rFonts w:ascii="AppleSystemUIFont" w:hAnsi="AppleSystemUIFont" w:cs="AppleSystemUIFont"/>
-          <w:b/>
-          <w:bCs/>
-          <w:kern w:val="0"/>
-          <w:sz w:val="40"/>
-          <w:szCs w:val="40"/>
-        </w:rPr>
-      </w:pPr>
-      <w:r>
-        <w:rPr>
-          <w:rFonts w:ascii="AppleSystemUIFont" w:hAnsi="AppleSystemUIFont" w:cs="AppleSystemUIFont"/>
+          <w:rFonts w:cs="AppleSystemUIFont"/>
+          <w:b/>
+          <w:bCs/>
+          <w:kern w:val="0"/>
+          <w:sz w:val="40"/>
+          <w:szCs w:val="40"/>
+        </w:rPr>
+      </w:pPr>
+      <w:r>
+        <w:rPr>
+          <w:rFonts w:cs="AppleSystemUIFont"/>
           <w:b/>
           <w:bCs/>
           <w:kern w:val="0"/>
@@ -2702,7 +2692,7 @@
       </w:r>
       <w:r>
         <w:rPr>
-          <w:rFonts w:ascii="AppleSystemUIFont" w:hAnsi="AppleSystemUIFont" w:cs="AppleSystemUIFont"/>
+          <w:rFonts w:cs="AppleSystemUIFont"/>
           <w:b/>
           <w:bCs/>
           <w:kern w:val="0"/>
@@ -2796,17 +2786,17 @@
         <w:adjustRightInd w:val="0"/>
         <w:spacing w:after="40" w:line="240" w:lineRule="auto"/>
         <w:rPr>
-          <w:rFonts w:ascii="AppleSystemUIFont" w:hAnsi="AppleSystemUIFont" w:cs="AppleSystemUIFont"/>
-          <w:b/>
-          <w:bCs/>
-          <w:kern w:val="0"/>
-          <w:sz w:val="40"/>
-          <w:szCs w:val="40"/>
-        </w:rPr>
-      </w:pPr>
-      <w:r>
-        <w:rPr>
-          <w:rFonts w:ascii="AppleSystemUIFont" w:hAnsi="AppleSystemUIFont" w:cs="AppleSystemUIFont"/>
+          <w:rFonts w:cs="AppleSystemUIFont"/>
+          <w:b/>
+          <w:bCs/>
+          <w:kern w:val="0"/>
+          <w:sz w:val="40"/>
+          <w:szCs w:val="40"/>
+        </w:rPr>
+      </w:pPr>
+      <w:r>
+        <w:rPr>
+          <w:rFonts w:cs="AppleSystemUIFont"/>
           <w:b/>
           <w:bCs/>
           <w:kern w:val="0"/>
@@ -2817,7 +2807,7 @@
       </w:r>
       <w:r>
         <w:rPr>
-          <w:rFonts w:ascii="AppleSystemUIFont" w:hAnsi="AppleSystemUIFont" w:cs="AppleSystemUIFont"/>
+          <w:rFonts w:cs="AppleSystemUIFont"/>
           <w:b/>
           <w:bCs/>
           <w:kern w:val="0"/>
@@ -3159,17 +3149,17 @@
         <w:adjustRightInd w:val="0"/>
         <w:spacing w:after="40" w:line="240" w:lineRule="auto"/>
         <w:rPr>
-          <w:rFonts w:ascii="AppleSystemUIFont" w:hAnsi="AppleSystemUIFont" w:cs="AppleSystemUIFont"/>
-          <w:b/>
-          <w:bCs/>
-          <w:kern w:val="0"/>
-          <w:sz w:val="40"/>
-          <w:szCs w:val="40"/>
-        </w:rPr>
-      </w:pPr>
-      <w:r>
-        <w:rPr>
-          <w:rFonts w:ascii="AppleSystemUIFont" w:hAnsi="AppleSystemUIFont" w:cs="AppleSystemUIFont"/>
+          <w:rFonts w:cs="AppleSystemUIFont"/>
+          <w:b/>
+          <w:bCs/>
+          <w:kern w:val="0"/>
+          <w:sz w:val="40"/>
+          <w:szCs w:val="40"/>
+        </w:rPr>
+      </w:pPr>
+      <w:r>
+        <w:rPr>
+          <w:rFonts w:cs="AppleSystemUIFont"/>
           <w:b/>
           <w:bCs/>
           <w:kern w:val="0"/>
@@ -3180,7 +3170,7 @@
       </w:r>
       <w:r>
         <w:rPr>
-          <w:rFonts w:ascii="AppleSystemUIFont" w:hAnsi="AppleSystemUIFont" w:cs="AppleSystemUIFont"/>
+          <w:rFonts w:cs="AppleSystemUIFont"/>
           <w:b/>
           <w:bCs/>
           <w:kern w:val="0"/>
@@ -3395,7 +3385,6 @@
     </w:p>
     <w:p>
       <w:pPr>
-        <w:pStyle w:val="Akapitzlist"/>
         <w:autoSpaceDE w:val="0"/>
         <w:autoSpaceDN w:val="0"/>
         <w:adjustRightInd w:val="0"/>
@@ -4277,7 +4266,7 @@
         </w:numPr>
         <w:spacing w:line="240" w:lineRule="auto"/>
         <w:rPr>
-          <w:rFonts w:ascii="Apple Symbols" w:hAnsi="Apple Symbols" w:cs="Apple Symbols" w:hint="cs"/>
+          <w:rFonts w:ascii="Apple Symbols" w:hAnsi="Apple Symbols" w:cs="Apple Symbols"/>
           <w:sz w:val="40"/>
           <w:szCs w:val="40"/>
         </w:rPr>
@@ -4331,28 +4320,6 @@
         </w:rPr>
         <w:t xml:space="preserve"> </w:t>
       </w:r>
-    </w:p>
-    <w:p>
-      <w:pPr>
-        <w:pStyle w:val="Akapitzlist"/>
-        <w:rPr>
-          <w:b/>
-          <w:bCs/>
-          <w:sz w:val="40"/>
-          <w:szCs w:val="40"/>
-        </w:rPr>
-      </w:pPr>
-    </w:p>
-    <w:p>
-      <w:pPr>
-        <w:pStyle w:val="Akapitzlist"/>
-        <w:rPr>
-          <w:b/>
-          <w:bCs/>
-          <w:sz w:val="40"/>
-          <w:szCs w:val="40"/>
-        </w:rPr>
-      </w:pPr>
     </w:p>
     <w:p>
       <w:pPr>
@@ -4396,6 +4363,7 @@
           <w:szCs w:val="48"/>
           <w:u w:val="single"/>
         </w:rPr>
+        <w:lastRenderedPageBreak/>
         <w:t>Specyfikacja przypadków testowych</w:t>
       </w:r>
     </w:p>
@@ -4912,6 +4880,34 @@
     </w:p>
     <w:p>
       <w:pPr>
+        <w:autoSpaceDE w:val="0"/>
+        <w:autoSpaceDN w:val="0"/>
+        <w:adjustRightInd w:val="0"/>
+        <w:spacing w:after="0" w:line="240" w:lineRule="auto"/>
+        <w:rPr>
+          <w:rFonts w:ascii="AppleSystemUIFont" w:hAnsi="AppleSystemUIFont" w:cs="AppleSystemUIFont"/>
+          <w:kern w:val="0"/>
+          <w:sz w:val="40"/>
+          <w:szCs w:val="40"/>
+        </w:rPr>
+      </w:pPr>
+    </w:p>
+    <w:p>
+      <w:pPr>
+        <w:autoSpaceDE w:val="0"/>
+        <w:autoSpaceDN w:val="0"/>
+        <w:adjustRightInd w:val="0"/>
+        <w:spacing w:after="0" w:line="240" w:lineRule="auto"/>
+        <w:rPr>
+          <w:rFonts w:ascii="AppleSystemUIFont" w:hAnsi="AppleSystemUIFont" w:cs="AppleSystemUIFont"/>
+          <w:kern w:val="0"/>
+          <w:sz w:val="40"/>
+          <w:szCs w:val="40"/>
+        </w:rPr>
+      </w:pPr>
+    </w:p>
+    <w:p>
+      <w:pPr>
         <w:pStyle w:val="Akapitzlist"/>
         <w:numPr>
           <w:ilvl w:val="1"/>
@@ -5251,6 +5247,20 @@
     </w:p>
     <w:p>
       <w:pPr>
+        <w:autoSpaceDE w:val="0"/>
+        <w:autoSpaceDN w:val="0"/>
+        <w:adjustRightInd w:val="0"/>
+        <w:spacing w:after="0" w:line="240" w:lineRule="auto"/>
+        <w:rPr>
+          <w:rFonts w:cs="AppleSystemUIFont"/>
+          <w:kern w:val="0"/>
+          <w:sz w:val="40"/>
+          <w:szCs w:val="40"/>
+        </w:rPr>
+      </w:pPr>
+    </w:p>
+    <w:p>
+      <w:pPr>
         <w:pStyle w:val="Akapitzlist"/>
         <w:numPr>
           <w:ilvl w:val="0"/>
@@ -5285,25 +5295,1139 @@
     </w:p>
     <w:p>
       <w:pPr>
-        <w:rPr>
-          <w:rFonts w:ascii="Apple Symbols" w:hAnsi="Apple Symbols" w:cs="Apple Symbols"/>
-          <w:sz w:val="40"/>
-          <w:szCs w:val="40"/>
-        </w:rPr>
-      </w:pPr>
-    </w:p>
-    <w:p>
-      <w:pPr>
-        <w:rPr>
-          <w:rFonts w:ascii="Apple Symbols" w:hAnsi="Apple Symbols" w:cs="Apple Symbols" w:hint="cs"/>
-          <w:sz w:val="40"/>
-          <w:szCs w:val="40"/>
-        </w:rPr>
-      </w:pPr>
+        <w:pStyle w:val="Akapitzlist"/>
+        <w:autoSpaceDE w:val="0"/>
+        <w:autoSpaceDN w:val="0"/>
+        <w:adjustRightInd w:val="0"/>
+        <w:spacing w:after="0" w:line="240" w:lineRule="auto"/>
+        <w:ind w:left="1080"/>
+        <w:rPr>
+          <w:rFonts w:asciiTheme="majorHAnsi" w:hAnsiTheme="majorHAnsi" w:cs="AppleSystemUIFont"/>
+          <w:b/>
+          <w:bCs/>
+          <w:kern w:val="0"/>
+          <w:sz w:val="48"/>
+          <w:szCs w:val="48"/>
+          <w:u w:val="single"/>
+        </w:rPr>
+      </w:pPr>
+    </w:p>
+    <w:p>
+      <w:pPr>
+        <w:pStyle w:val="Akapitzlist"/>
+        <w:numPr>
+          <w:ilvl w:val="1"/>
+          <w:numId w:val="16"/>
+        </w:numPr>
+        <w:autoSpaceDE w:val="0"/>
+        <w:autoSpaceDN w:val="0"/>
+        <w:adjustRightInd w:val="0"/>
+        <w:spacing w:after="0" w:line="240" w:lineRule="auto"/>
+        <w:rPr>
+          <w:rFonts w:cs="AppleSystemUIFont"/>
+          <w:b/>
+          <w:bCs/>
+          <w:kern w:val="0"/>
+          <w:sz w:val="40"/>
+          <w:szCs w:val="40"/>
+        </w:rPr>
+      </w:pPr>
+      <w:r>
+        <w:rPr>
+          <w:rFonts w:cs="AppleSystemUIFont"/>
+          <w:b/>
+          <w:bCs/>
+          <w:kern w:val="0"/>
+          <w:sz w:val="40"/>
+          <w:szCs w:val="40"/>
+        </w:rPr>
+        <w:t>Przygotowanie środowiska testowego</w:t>
+      </w:r>
+    </w:p>
+    <w:p>
+      <w:pPr>
+        <w:autoSpaceDE w:val="0"/>
+        <w:autoSpaceDN w:val="0"/>
+        <w:adjustRightInd w:val="0"/>
+        <w:spacing w:after="0" w:line="240" w:lineRule="auto"/>
+        <w:rPr>
+          <w:rFonts w:cs="AppleSystemUIFont"/>
+          <w:kern w:val="0"/>
+          <w:sz w:val="40"/>
+          <w:szCs w:val="40"/>
+        </w:rPr>
+      </w:pPr>
+      <w:r>
+        <w:rPr>
+          <w:rFonts w:cs="AppleSystemUIFont"/>
+          <w:kern w:val="0"/>
+          <w:sz w:val="40"/>
+          <w:szCs w:val="40"/>
+        </w:rPr>
+        <w:t xml:space="preserve">Przed przystąpieniem do testów konieczne jest przygotowanie (stworzenie, skonfigurowanie) </w:t>
+      </w:r>
+      <w:r>
+        <w:rPr>
+          <w:rFonts w:cs="AppleSystemUIFont"/>
+          <w:kern w:val="0"/>
+          <w:sz w:val="40"/>
+          <w:szCs w:val="40"/>
+        </w:rPr>
+        <w:lastRenderedPageBreak/>
+        <w:t>środowiska testowego, które będzie jak najbardziej zbliżone do środowiska produkcyjnego.</w:t>
+      </w:r>
+    </w:p>
+    <w:p>
+      <w:pPr>
+        <w:pStyle w:val="Akapitzlist"/>
+        <w:numPr>
+          <w:ilvl w:val="0"/>
+          <w:numId w:val="22"/>
+        </w:numPr>
+        <w:autoSpaceDE w:val="0"/>
+        <w:autoSpaceDN w:val="0"/>
+        <w:adjustRightInd w:val="0"/>
+        <w:spacing w:after="0" w:line="240" w:lineRule="auto"/>
+        <w:rPr>
+          <w:rFonts w:cs="AppleSystemUIFont"/>
+          <w:b/>
+          <w:bCs/>
+          <w:kern w:val="0"/>
+          <w:sz w:val="40"/>
+          <w:szCs w:val="40"/>
+        </w:rPr>
+      </w:pPr>
+      <w:r>
+        <w:rPr>
+          <w:rFonts w:cs="AppleSystemUIFont"/>
+          <w:kern w:val="0"/>
+          <w:sz w:val="40"/>
+          <w:szCs w:val="40"/>
+        </w:rPr>
+        <w:t>A</w:t>
+      </w:r>
+      <w:r>
+        <w:rPr>
+          <w:rFonts w:cs="AppleSystemUIFont"/>
+          <w:kern w:val="0"/>
+          <w:sz w:val="40"/>
+          <w:szCs w:val="40"/>
+        </w:rPr>
+        <w:t>plikacj</w:t>
+      </w:r>
+      <w:r>
+        <w:rPr>
+          <w:rFonts w:cs="AppleSystemUIFont"/>
+          <w:kern w:val="0"/>
+          <w:sz w:val="40"/>
+          <w:szCs w:val="40"/>
+        </w:rPr>
+        <w:t xml:space="preserve">i </w:t>
+      </w:r>
+      <w:proofErr w:type="spellStart"/>
+      <w:r>
+        <w:rPr>
+          <w:rFonts w:cs="AppleSystemUIFont"/>
+          <w:kern w:val="0"/>
+          <w:sz w:val="40"/>
+          <w:szCs w:val="40"/>
+        </w:rPr>
+        <w:t>ProjectMaster</w:t>
+      </w:r>
+      <w:proofErr w:type="spellEnd"/>
+      <w:r>
+        <w:rPr>
+          <w:rFonts w:cs="AppleSystemUIFont"/>
+          <w:kern w:val="0"/>
+          <w:sz w:val="40"/>
+          <w:szCs w:val="40"/>
+        </w:rPr>
+        <w:t xml:space="preserve"> zostanie wdrożona na serwerze </w:t>
+      </w:r>
+      <w:proofErr w:type="spellStart"/>
+      <w:r>
+        <w:rPr>
+          <w:rFonts w:cs="AppleSystemUIFont"/>
+          <w:kern w:val="0"/>
+          <w:sz w:val="40"/>
+          <w:szCs w:val="40"/>
+        </w:rPr>
+        <w:t>staging</w:t>
+      </w:r>
+      <w:proofErr w:type="spellEnd"/>
+    </w:p>
+    <w:p>
+      <w:pPr>
+        <w:pStyle w:val="Akapitzlist"/>
+        <w:numPr>
+          <w:ilvl w:val="0"/>
+          <w:numId w:val="22"/>
+        </w:numPr>
+        <w:autoSpaceDE w:val="0"/>
+        <w:autoSpaceDN w:val="0"/>
+        <w:adjustRightInd w:val="0"/>
+        <w:spacing w:after="0" w:line="240" w:lineRule="auto"/>
+        <w:rPr>
+          <w:rFonts w:cs="AppleSystemUIFont"/>
+          <w:b/>
+          <w:bCs/>
+          <w:kern w:val="0"/>
+          <w:sz w:val="40"/>
+          <w:szCs w:val="40"/>
+        </w:rPr>
+      </w:pPr>
+      <w:r>
+        <w:rPr>
+          <w:rFonts w:cs="AppleSystemUIFont"/>
+          <w:kern w:val="0"/>
+          <w:sz w:val="40"/>
+          <w:szCs w:val="40"/>
+        </w:rPr>
+        <w:t>Wersja aplikacji 1.0.0. Alfa</w:t>
+      </w:r>
+    </w:p>
+    <w:p>
+      <w:pPr>
+        <w:pStyle w:val="Akapitzlist"/>
+        <w:numPr>
+          <w:ilvl w:val="0"/>
+          <w:numId w:val="22"/>
+        </w:numPr>
+        <w:autoSpaceDE w:val="0"/>
+        <w:autoSpaceDN w:val="0"/>
+        <w:adjustRightInd w:val="0"/>
+        <w:spacing w:after="0" w:line="240" w:lineRule="auto"/>
+        <w:rPr>
+          <w:rFonts w:cs="AppleSystemUIFont"/>
+          <w:b/>
+          <w:bCs/>
+          <w:kern w:val="0"/>
+          <w:sz w:val="40"/>
+          <w:szCs w:val="40"/>
+        </w:rPr>
+      </w:pPr>
+      <w:r>
+        <w:rPr>
+          <w:rFonts w:cs="AppleSystemUIFont"/>
+          <w:kern w:val="0"/>
+          <w:sz w:val="40"/>
+          <w:szCs w:val="40"/>
+        </w:rPr>
+        <w:t xml:space="preserve">Środowisko testowe korzysta z baz danych </w:t>
+      </w:r>
+      <w:proofErr w:type="spellStart"/>
+      <w:r>
+        <w:rPr>
+          <w:rFonts w:cs="AppleSystemUIFont"/>
+          <w:kern w:val="0"/>
+          <w:sz w:val="40"/>
+          <w:szCs w:val="40"/>
+        </w:rPr>
+        <w:t>PostgreSQL</w:t>
+      </w:r>
+      <w:proofErr w:type="spellEnd"/>
+      <w:r>
+        <w:rPr>
+          <w:rFonts w:cs="AppleSystemUIFont"/>
+          <w:kern w:val="0"/>
+          <w:sz w:val="40"/>
+          <w:szCs w:val="40"/>
+        </w:rPr>
+        <w:t xml:space="preserve"> 14.5, skonfigurowanej zgodnie z wymaganiami aplikacji </w:t>
+      </w:r>
+      <w:proofErr w:type="spellStart"/>
+      <w:r>
+        <w:rPr>
+          <w:rFonts w:cs="AppleSystemUIFont"/>
+          <w:kern w:val="0"/>
+          <w:sz w:val="40"/>
+          <w:szCs w:val="40"/>
+        </w:rPr>
+        <w:t>projectMaster</w:t>
+      </w:r>
+      <w:proofErr w:type="spellEnd"/>
+    </w:p>
+    <w:p>
+      <w:pPr>
+        <w:pStyle w:val="Akapitzlist"/>
+        <w:numPr>
+          <w:ilvl w:val="0"/>
+          <w:numId w:val="22"/>
+        </w:numPr>
+        <w:autoSpaceDE w:val="0"/>
+        <w:autoSpaceDN w:val="0"/>
+        <w:adjustRightInd w:val="0"/>
+        <w:spacing w:after="0" w:line="240" w:lineRule="auto"/>
+        <w:rPr>
+          <w:rFonts w:cs="AppleSystemUIFont"/>
+          <w:b/>
+          <w:bCs/>
+          <w:kern w:val="0"/>
+          <w:sz w:val="40"/>
+          <w:szCs w:val="40"/>
+        </w:rPr>
+      </w:pPr>
+      <w:r>
+        <w:rPr>
+          <w:rFonts w:cs="AppleSystemUIFont"/>
+          <w:kern w:val="0"/>
+          <w:sz w:val="40"/>
+          <w:szCs w:val="40"/>
+        </w:rPr>
+        <w:t>Baza danych zostanie zainicjowana kopią danych produkcyjnych (przy zachowaniu zasad RODO)</w:t>
+      </w:r>
+    </w:p>
+    <w:p>
+      <w:pPr>
+        <w:pStyle w:val="Akapitzlist"/>
+        <w:autoSpaceDE w:val="0"/>
+        <w:autoSpaceDN w:val="0"/>
+        <w:adjustRightInd w:val="0"/>
+        <w:spacing w:after="0" w:line="240" w:lineRule="auto"/>
+        <w:rPr>
+          <w:rFonts w:cs="AppleSystemUIFont"/>
+          <w:b/>
+          <w:bCs/>
+          <w:kern w:val="0"/>
+          <w:sz w:val="40"/>
+          <w:szCs w:val="40"/>
+        </w:rPr>
+      </w:pPr>
+    </w:p>
+    <w:p>
+      <w:pPr>
+        <w:autoSpaceDE w:val="0"/>
+        <w:autoSpaceDN w:val="0"/>
+        <w:adjustRightInd w:val="0"/>
+        <w:spacing w:after="0" w:line="240" w:lineRule="auto"/>
+        <w:rPr>
+          <w:rFonts w:cs="AppleSystemUIFont"/>
+          <w:b/>
+          <w:bCs/>
+          <w:kern w:val="0"/>
+          <w:sz w:val="40"/>
+          <w:szCs w:val="40"/>
+        </w:rPr>
+      </w:pPr>
+      <w:r>
+        <w:rPr>
+          <w:rFonts w:cs="AppleSystemUIFont"/>
+          <w:kern w:val="0"/>
+          <w:sz w:val="40"/>
+          <w:szCs w:val="40"/>
+        </w:rPr>
+        <w:t>Narzędzia jakie będą wykorzystywane do testowania:</w:t>
+      </w:r>
+    </w:p>
+    <w:p>
+      <w:pPr>
+        <w:pStyle w:val="Akapitzlist"/>
+        <w:numPr>
+          <w:ilvl w:val="0"/>
+          <w:numId w:val="22"/>
+        </w:numPr>
+        <w:autoSpaceDE w:val="0"/>
+        <w:autoSpaceDN w:val="0"/>
+        <w:adjustRightInd w:val="0"/>
+        <w:spacing w:after="0" w:line="240" w:lineRule="auto"/>
+        <w:rPr>
+          <w:rFonts w:cs="AppleSystemUIFont"/>
+          <w:b/>
+          <w:bCs/>
+          <w:kern w:val="0"/>
+          <w:sz w:val="40"/>
+          <w:szCs w:val="40"/>
+        </w:rPr>
+      </w:pPr>
+      <w:proofErr w:type="spellStart"/>
+      <w:r>
+        <w:rPr>
+          <w:rFonts w:cs="AppleSystemUIFont"/>
+          <w:kern w:val="0"/>
+          <w:sz w:val="40"/>
+          <w:szCs w:val="40"/>
+        </w:rPr>
+        <w:t>Postman</w:t>
+      </w:r>
+      <w:proofErr w:type="spellEnd"/>
+      <w:r>
+        <w:rPr>
+          <w:rFonts w:cs="AppleSystemUIFont"/>
+          <w:kern w:val="0"/>
+          <w:sz w:val="40"/>
+          <w:szCs w:val="40"/>
+        </w:rPr>
+        <w:t>- do testów API</w:t>
+      </w:r>
+    </w:p>
+    <w:p>
+      <w:pPr>
+        <w:pStyle w:val="Akapitzlist"/>
+        <w:numPr>
+          <w:ilvl w:val="0"/>
+          <w:numId w:val="22"/>
+        </w:numPr>
+        <w:autoSpaceDE w:val="0"/>
+        <w:autoSpaceDN w:val="0"/>
+        <w:adjustRightInd w:val="0"/>
+        <w:spacing w:after="0" w:line="240" w:lineRule="auto"/>
+        <w:rPr>
+          <w:rFonts w:cs="AppleSystemUIFont"/>
+          <w:b/>
+          <w:bCs/>
+          <w:kern w:val="0"/>
+          <w:sz w:val="40"/>
+          <w:szCs w:val="40"/>
+        </w:rPr>
+      </w:pPr>
+      <w:proofErr w:type="spellStart"/>
+      <w:r>
+        <w:rPr>
+          <w:rFonts w:cs="AppleSystemUIFont"/>
+          <w:kern w:val="0"/>
+          <w:sz w:val="40"/>
+          <w:szCs w:val="40"/>
+        </w:rPr>
+        <w:t>Selenium</w:t>
+      </w:r>
+      <w:proofErr w:type="spellEnd"/>
+      <w:r>
+        <w:rPr>
+          <w:rFonts w:cs="AppleSystemUIFont"/>
+          <w:kern w:val="0"/>
+          <w:sz w:val="40"/>
+          <w:szCs w:val="40"/>
+        </w:rPr>
+        <w:t xml:space="preserve"> </w:t>
+      </w:r>
+      <w:proofErr w:type="spellStart"/>
+      <w:r>
+        <w:rPr>
+          <w:rFonts w:cs="AppleSystemUIFont"/>
+          <w:kern w:val="0"/>
+          <w:sz w:val="40"/>
+          <w:szCs w:val="40"/>
+        </w:rPr>
+        <w:t>WebDriver</w:t>
+      </w:r>
+      <w:proofErr w:type="spellEnd"/>
+      <w:r>
+        <w:rPr>
+          <w:rFonts w:cs="AppleSystemUIFont"/>
+          <w:kern w:val="0"/>
+          <w:sz w:val="40"/>
+          <w:szCs w:val="40"/>
+        </w:rPr>
+        <w:t xml:space="preserve"> – do testów automatycznych UI</w:t>
+      </w:r>
+    </w:p>
+    <w:p>
+      <w:pPr>
+        <w:autoSpaceDE w:val="0"/>
+        <w:autoSpaceDN w:val="0"/>
+        <w:adjustRightInd w:val="0"/>
+        <w:spacing w:after="0" w:line="240" w:lineRule="auto"/>
+        <w:rPr>
+          <w:rFonts w:cs="AppleSystemUIFont"/>
+          <w:kern w:val="0"/>
+          <w:sz w:val="40"/>
+          <w:szCs w:val="40"/>
+        </w:rPr>
+      </w:pPr>
+      <w:r>
+        <w:rPr>
+          <w:rFonts w:cs="AppleSystemUIFont"/>
+          <w:kern w:val="0"/>
+          <w:sz w:val="40"/>
+          <w:szCs w:val="40"/>
+        </w:rPr>
+        <w:t>Zestaw danych jaki zostanie przygotowany</w:t>
+      </w:r>
+      <w:r>
+        <w:rPr>
+          <w:rFonts w:cs="AppleSystemUIFont"/>
+          <w:kern w:val="0"/>
+          <w:sz w:val="40"/>
+          <w:szCs w:val="40"/>
+        </w:rPr>
+        <w:t>, będzie zawierał rożne przypadki użytkownika (przykładowe projekty, zadania, użytkowników z różnymi rolami). Dane testowe będą aktualizowane i resetowane po każdej sesji testowej.</w:t>
+      </w:r>
+    </w:p>
+    <w:p>
+      <w:pPr>
+        <w:autoSpaceDE w:val="0"/>
+        <w:autoSpaceDN w:val="0"/>
+        <w:adjustRightInd w:val="0"/>
+        <w:spacing w:after="0" w:line="240" w:lineRule="auto"/>
+        <w:rPr>
+          <w:rFonts w:cs="AppleSystemUIFont"/>
+          <w:b/>
+          <w:bCs/>
+          <w:kern w:val="0"/>
+          <w:sz w:val="40"/>
+          <w:szCs w:val="40"/>
+        </w:rPr>
+      </w:pPr>
+    </w:p>
+    <w:p>
+      <w:pPr>
+        <w:pStyle w:val="Akapitzlist"/>
+        <w:numPr>
+          <w:ilvl w:val="1"/>
+          <w:numId w:val="16"/>
+        </w:numPr>
+        <w:autoSpaceDE w:val="0"/>
+        <w:autoSpaceDN w:val="0"/>
+        <w:adjustRightInd w:val="0"/>
+        <w:spacing w:after="0" w:line="240" w:lineRule="auto"/>
+        <w:rPr>
+          <w:rFonts w:cs="AppleSystemUIFont"/>
+          <w:b/>
+          <w:bCs/>
+          <w:kern w:val="0"/>
+          <w:sz w:val="40"/>
+          <w:szCs w:val="40"/>
+        </w:rPr>
+      </w:pPr>
+      <w:r>
+        <w:rPr>
+          <w:rFonts w:cs="AppleSystemUIFont"/>
+          <w:b/>
+          <w:bCs/>
+          <w:kern w:val="0"/>
+          <w:sz w:val="40"/>
+          <w:szCs w:val="40"/>
+        </w:rPr>
+        <w:t>Dokumentacja wyników</w:t>
+      </w:r>
+    </w:p>
+    <w:p>
+      <w:pPr>
+        <w:rPr>
+          <w:rFonts w:cs="AppleSystemUIFont"/>
+          <w:kern w:val="0"/>
+          <w:sz w:val="40"/>
+          <w:szCs w:val="40"/>
+        </w:rPr>
+      </w:pPr>
+      <w:r>
+        <w:rPr>
+          <w:rFonts w:cs="AppleSystemUIFont"/>
+          <w:kern w:val="0"/>
+          <w:sz w:val="40"/>
+          <w:szCs w:val="40"/>
+        </w:rPr>
+        <w:t>Opis sposobu raportowania wyników testów:</w:t>
+      </w:r>
+    </w:p>
+    <w:p>
+      <w:pPr>
+        <w:pStyle w:val="Akapitzlist"/>
+        <w:numPr>
+          <w:ilvl w:val="0"/>
+          <w:numId w:val="23"/>
+        </w:numPr>
+        <w:rPr>
+          <w:rFonts w:cs="AppleSystemUIFont"/>
+          <w:kern w:val="0"/>
+          <w:sz w:val="40"/>
+          <w:szCs w:val="40"/>
+        </w:rPr>
+      </w:pPr>
+      <w:r>
+        <w:rPr>
+          <w:rFonts w:cs="AppleSystemUIFont"/>
+          <w:kern w:val="0"/>
+          <w:sz w:val="40"/>
+          <w:szCs w:val="40"/>
+        </w:rPr>
+        <w:lastRenderedPageBreak/>
+        <w:t>Codzienne raporty testowe - listę przetestowanych przypadków testowych z ich statusem</w:t>
+      </w:r>
+      <w:r>
+        <w:rPr>
+          <w:rFonts w:cs="AppleSystemUIFont"/>
+          <w:kern w:val="0"/>
+          <w:sz w:val="40"/>
+          <w:szCs w:val="40"/>
+        </w:rPr>
+        <w:t>, lista defektów</w:t>
+      </w:r>
+    </w:p>
+    <w:p>
+      <w:pPr>
+        <w:pStyle w:val="Akapitzlist"/>
+        <w:numPr>
+          <w:ilvl w:val="0"/>
+          <w:numId w:val="23"/>
+        </w:numPr>
+        <w:rPr>
+          <w:rFonts w:cs="AppleSystemUIFont"/>
+          <w:kern w:val="0"/>
+          <w:sz w:val="40"/>
+          <w:szCs w:val="40"/>
+        </w:rPr>
+      </w:pPr>
+      <w:r>
+        <w:rPr>
+          <w:rFonts w:cs="AppleSystemUIFont"/>
+          <w:kern w:val="0"/>
+          <w:sz w:val="40"/>
+          <w:szCs w:val="40"/>
+        </w:rPr>
+        <w:t xml:space="preserve">Tygodniowe raporty- </w:t>
+      </w:r>
+      <w:r>
+        <w:rPr>
+          <w:rFonts w:cs="AppleSystemUIFont"/>
+          <w:kern w:val="0"/>
+          <w:sz w:val="40"/>
+          <w:szCs w:val="40"/>
+        </w:rPr>
+        <w:t>wyniki testów, analiza błędów (dokładna liczba w tym ich klasyfikacja), najczęściej występujące błędy- rekomendacje dla zespołu developerskiego.</w:t>
+      </w:r>
+    </w:p>
+    <w:p>
+      <w:pPr>
+        <w:rPr>
+          <w:rFonts w:asciiTheme="majorHAnsi" w:hAnsiTheme="majorHAnsi" w:cs="AppleSystemUIFont"/>
+          <w:b/>
+          <w:bCs/>
+          <w:kern w:val="0"/>
+          <w:sz w:val="40"/>
+          <w:szCs w:val="40"/>
+          <w:u w:val="single"/>
+        </w:rPr>
+      </w:pPr>
+    </w:p>
+    <w:p>
+      <w:pPr>
+        <w:pStyle w:val="Akapitzlist"/>
+        <w:numPr>
+          <w:ilvl w:val="0"/>
+          <w:numId w:val="16"/>
+        </w:numPr>
+        <w:rPr>
+          <w:rFonts w:asciiTheme="majorHAnsi" w:hAnsiTheme="majorHAnsi" w:cs="AppleSystemUIFont"/>
+          <w:b/>
+          <w:bCs/>
+          <w:kern w:val="0"/>
+          <w:sz w:val="48"/>
+          <w:szCs w:val="48"/>
+          <w:u w:val="single"/>
+        </w:rPr>
+      </w:pPr>
+      <w:r>
+        <w:rPr>
+          <w:rFonts w:asciiTheme="majorHAnsi" w:hAnsiTheme="majorHAnsi" w:cs="AppleSystemUIFont"/>
+          <w:b/>
+          <w:bCs/>
+          <w:kern w:val="0"/>
+          <w:sz w:val="48"/>
+          <w:szCs w:val="48"/>
+          <w:u w:val="single"/>
+        </w:rPr>
+        <w:t>Zarzadzanie incydentami</w:t>
+      </w:r>
+    </w:p>
+    <w:p>
+      <w:pPr>
+        <w:pStyle w:val="Akapitzlist"/>
+        <w:ind w:left="1080"/>
+        <w:rPr>
+          <w:rFonts w:cs="AppleSystemUIFont"/>
+          <w:b/>
+          <w:bCs/>
+          <w:kern w:val="0"/>
+          <w:sz w:val="40"/>
+          <w:szCs w:val="40"/>
+        </w:rPr>
+      </w:pPr>
+    </w:p>
+    <w:p>
+      <w:pPr>
+        <w:pStyle w:val="Akapitzlist"/>
+        <w:numPr>
+          <w:ilvl w:val="1"/>
+          <w:numId w:val="16"/>
+        </w:numPr>
+        <w:rPr>
+          <w:rFonts w:cs="AppleSystemUIFont"/>
+          <w:b/>
+          <w:bCs/>
+          <w:kern w:val="0"/>
+          <w:sz w:val="40"/>
+          <w:szCs w:val="40"/>
+        </w:rPr>
+      </w:pPr>
+      <w:r>
+        <w:rPr>
+          <w:rFonts w:cs="AppleSystemUIFont"/>
+          <w:b/>
+          <w:bCs/>
+          <w:kern w:val="0"/>
+          <w:sz w:val="40"/>
+          <w:szCs w:val="40"/>
+        </w:rPr>
+        <w:t>Raportowanie incydentów</w:t>
+      </w:r>
+    </w:p>
+    <w:p>
+      <w:pPr>
+        <w:rPr>
+          <w:rFonts w:cs="AppleSystemUIFont"/>
+          <w:kern w:val="0"/>
+          <w:sz w:val="40"/>
+          <w:szCs w:val="40"/>
+        </w:rPr>
+      </w:pPr>
+      <w:r>
+        <w:rPr>
+          <w:rFonts w:cs="AppleSystemUIFont"/>
+          <w:kern w:val="0"/>
+          <w:sz w:val="40"/>
+          <w:szCs w:val="40"/>
+        </w:rPr>
+        <w:t xml:space="preserve">Wyniki incydentów jak i samych testów będą monitorowane na bieżąco za pomocą </w:t>
+      </w:r>
+      <w:proofErr w:type="spellStart"/>
+      <w:r>
+        <w:rPr>
+          <w:rFonts w:cs="AppleSystemUIFont"/>
+          <w:kern w:val="0"/>
+          <w:sz w:val="40"/>
+          <w:szCs w:val="40"/>
+        </w:rPr>
+        <w:t>dashboardu</w:t>
+      </w:r>
+      <w:proofErr w:type="spellEnd"/>
+      <w:r>
+        <w:rPr>
+          <w:rFonts w:cs="AppleSystemUIFont"/>
+          <w:kern w:val="0"/>
+          <w:sz w:val="40"/>
+          <w:szCs w:val="40"/>
+        </w:rPr>
+        <w:t xml:space="preserve"> w narzędziu JIRA. Menadżer będzie regularnie analizował wyniki i identyfikował obszary, które wymagają dodatkowej uwagi.</w:t>
+      </w:r>
+    </w:p>
+    <w:p>
+      <w:pPr>
+        <w:rPr>
+          <w:rFonts w:cs="AppleSystemUIFont"/>
+          <w:kern w:val="0"/>
+          <w:sz w:val="40"/>
+          <w:szCs w:val="40"/>
+        </w:rPr>
+      </w:pPr>
+      <w:r>
+        <w:rPr>
+          <w:rFonts w:cs="AppleSystemUIFont"/>
+          <w:kern w:val="0"/>
+          <w:sz w:val="40"/>
+          <w:szCs w:val="40"/>
+        </w:rPr>
+        <w:t>W przypadku wykrycia krytycznych błędów, zespół developerski zostanie o tym natychmiast poinformowany w celu ich naprawy.</w:t>
+      </w:r>
+    </w:p>
+    <w:p>
+      <w:pPr>
+        <w:rPr>
+          <w:rFonts w:cs="AppleSystemUIFont"/>
+          <w:b/>
+          <w:bCs/>
+          <w:kern w:val="0"/>
+          <w:sz w:val="40"/>
+          <w:szCs w:val="40"/>
+        </w:rPr>
+      </w:pPr>
+    </w:p>
+    <w:p>
+      <w:pPr>
+        <w:rPr>
+          <w:rFonts w:cs="AppleSystemUIFont"/>
+          <w:b/>
+          <w:bCs/>
+          <w:kern w:val="0"/>
+          <w:sz w:val="40"/>
+          <w:szCs w:val="40"/>
+        </w:rPr>
+      </w:pPr>
+    </w:p>
+    <w:p>
+      <w:pPr>
+        <w:pStyle w:val="Akapitzlist"/>
+        <w:numPr>
+          <w:ilvl w:val="0"/>
+          <w:numId w:val="16"/>
+        </w:numPr>
+        <w:rPr>
+          <w:rFonts w:asciiTheme="majorHAnsi" w:hAnsiTheme="majorHAnsi" w:cs="AppleSystemUIFont"/>
+          <w:b/>
+          <w:bCs/>
+          <w:kern w:val="0"/>
+          <w:sz w:val="48"/>
+          <w:szCs w:val="48"/>
+          <w:u w:val="single"/>
+        </w:rPr>
+      </w:pPr>
+      <w:r>
+        <w:rPr>
+          <w:rFonts w:asciiTheme="majorHAnsi" w:hAnsiTheme="majorHAnsi" w:cs="AppleSystemUIFont"/>
+          <w:b/>
+          <w:bCs/>
+          <w:kern w:val="0"/>
+          <w:sz w:val="48"/>
+          <w:szCs w:val="48"/>
+          <w:u w:val="single"/>
+        </w:rPr>
+        <w:lastRenderedPageBreak/>
+        <w:t>Zakończenie</w:t>
+      </w:r>
+    </w:p>
+    <w:p>
+      <w:pPr>
+        <w:pStyle w:val="Akapitzlist"/>
+        <w:ind w:left="1080"/>
+        <w:rPr>
+          <w:rFonts w:asciiTheme="majorHAnsi" w:hAnsiTheme="majorHAnsi" w:cs="AppleSystemUIFont"/>
+          <w:b/>
+          <w:bCs/>
+          <w:kern w:val="0"/>
+          <w:sz w:val="40"/>
+          <w:szCs w:val="40"/>
+          <w:u w:val="single"/>
+        </w:rPr>
+      </w:pPr>
+    </w:p>
+    <w:p>
+      <w:pPr>
+        <w:rPr>
+          <w:rFonts w:cs="AppleSystemUIFont"/>
+          <w:b/>
+          <w:bCs/>
+          <w:kern w:val="0"/>
+          <w:sz w:val="40"/>
+          <w:szCs w:val="40"/>
+        </w:rPr>
+      </w:pPr>
+      <w:r>
+        <w:rPr>
+          <w:rFonts w:cs="AppleSystemUIFont"/>
+          <w:b/>
+          <w:bCs/>
+          <w:kern w:val="0"/>
+          <w:sz w:val="40"/>
+          <w:szCs w:val="40"/>
+        </w:rPr>
+        <w:t xml:space="preserve">    </w:t>
+      </w:r>
+      <w:r>
+        <w:rPr>
+          <w:rFonts w:cs="AppleSystemUIFont"/>
+          <w:b/>
+          <w:bCs/>
+          <w:kern w:val="0"/>
+          <w:sz w:val="40"/>
+          <w:szCs w:val="40"/>
+        </w:rPr>
+        <w:t>7.1 Podsumowanie wyników testów i raport z testó</w:t>
+      </w:r>
+      <w:r>
+        <w:rPr>
+          <w:rFonts w:cs="AppleSystemUIFont"/>
+          <w:b/>
+          <w:bCs/>
+          <w:kern w:val="0"/>
+          <w:sz w:val="40"/>
+          <w:szCs w:val="40"/>
+        </w:rPr>
+        <w:t>w</w:t>
+      </w:r>
+    </w:p>
+    <w:p>
+      <w:pPr>
+        <w:rPr>
+          <w:rFonts w:cs="AppleSystemUIFont"/>
+          <w:kern w:val="0"/>
+          <w:sz w:val="40"/>
+          <w:szCs w:val="40"/>
+        </w:rPr>
+      </w:pPr>
+      <w:r>
+        <w:rPr>
+          <w:rFonts w:cs="AppleSystemUIFont"/>
+          <w:kern w:val="0"/>
+          <w:sz w:val="40"/>
+          <w:szCs w:val="40"/>
+        </w:rPr>
+        <w:t xml:space="preserve">Raport końcowy </w:t>
+      </w:r>
+      <w:r>
+        <w:rPr>
+          <w:rFonts w:cs="AppleSystemUIFont"/>
+          <w:kern w:val="0"/>
+          <w:sz w:val="40"/>
+          <w:szCs w:val="40"/>
+        </w:rPr>
+        <w:t xml:space="preserve">zostanie sporządzony po </w:t>
+      </w:r>
+      <w:r>
+        <w:rPr>
+          <w:rFonts w:cs="AppleSystemUIFont"/>
+          <w:kern w:val="0"/>
+          <w:sz w:val="40"/>
+          <w:szCs w:val="40"/>
+        </w:rPr>
+        <w:t>zakończeniu</w:t>
+      </w:r>
+      <w:r>
+        <w:rPr>
+          <w:rFonts w:cs="AppleSystemUIFont"/>
+          <w:kern w:val="0"/>
+          <w:sz w:val="40"/>
+          <w:szCs w:val="40"/>
+        </w:rPr>
+        <w:t xml:space="preserve"> wszystkich testów. </w:t>
+      </w:r>
+      <w:r>
+        <w:rPr>
+          <w:rFonts w:cs="AppleSystemUIFont"/>
+          <w:kern w:val="0"/>
+          <w:sz w:val="40"/>
+          <w:szCs w:val="40"/>
+        </w:rPr>
+        <w:t>Dokument będzie zawierał: p</w:t>
+      </w:r>
+      <w:r>
+        <w:rPr>
+          <w:rFonts w:cs="AppleSystemUIFont"/>
+          <w:kern w:val="0"/>
+          <w:sz w:val="40"/>
+          <w:szCs w:val="40"/>
+        </w:rPr>
+        <w:t>odsumowanie wykonanych testów,</w:t>
+      </w:r>
+      <w:r>
+        <w:rPr>
+          <w:rFonts w:cs="AppleSystemUIFont"/>
+          <w:kern w:val="0"/>
+          <w:sz w:val="40"/>
+          <w:szCs w:val="40"/>
+        </w:rPr>
+        <w:t xml:space="preserve"> procentowo określony stopień pokrycia testów, </w:t>
+      </w:r>
+      <w:r>
+        <w:rPr>
+          <w:rFonts w:cs="AppleSystemUIFont"/>
+          <w:kern w:val="0"/>
+          <w:sz w:val="40"/>
+          <w:szCs w:val="40"/>
+        </w:rPr>
+        <w:t xml:space="preserve">liczba błędów ze statusem naprawy, lista przypadków jakie nie udało się wykonać- z wyjaśnieniem. </w:t>
+      </w:r>
+    </w:p>
+    <w:p>
+      <w:pPr>
+        <w:rPr>
+          <w:rFonts w:cs="AppleSystemUIFont"/>
+          <w:kern w:val="0"/>
+          <w:sz w:val="40"/>
+          <w:szCs w:val="40"/>
+        </w:rPr>
+      </w:pPr>
+    </w:p>
+    <w:p>
+      <w:pPr>
+        <w:rPr>
+          <w:rFonts w:cs="AppleSystemUIFont"/>
+          <w:b/>
+          <w:bCs/>
+          <w:kern w:val="0"/>
+          <w:sz w:val="40"/>
+          <w:szCs w:val="40"/>
+        </w:rPr>
+      </w:pPr>
+      <w:r>
+        <w:rPr>
+          <w:rFonts w:cs="AppleSystemUIFont"/>
+          <w:b/>
+          <w:bCs/>
+          <w:kern w:val="0"/>
+          <w:sz w:val="40"/>
+          <w:szCs w:val="40"/>
+        </w:rPr>
+        <w:t xml:space="preserve">  </w:t>
+      </w:r>
+      <w:r>
+        <w:rPr>
+          <w:rFonts w:cs="AppleSystemUIFont"/>
+          <w:b/>
+          <w:bCs/>
+          <w:kern w:val="0"/>
+          <w:sz w:val="40"/>
+          <w:szCs w:val="40"/>
+        </w:rPr>
+        <w:t xml:space="preserve"> </w:t>
+      </w:r>
+      <w:r>
+        <w:rPr>
+          <w:rFonts w:cs="AppleSystemUIFont"/>
+          <w:b/>
+          <w:bCs/>
+          <w:kern w:val="0"/>
+          <w:sz w:val="40"/>
+          <w:szCs w:val="40"/>
+        </w:rPr>
+        <w:t>7.2 Rekomendacje i wnioski</w:t>
+      </w:r>
+    </w:p>
+    <w:p>
+      <w:pPr>
+        <w:rPr>
+          <w:rFonts w:cs="AppleSystemUIFont"/>
+          <w:kern w:val="0"/>
+          <w:sz w:val="40"/>
+          <w:szCs w:val="40"/>
+        </w:rPr>
+      </w:pPr>
+      <w:r>
+        <w:rPr>
+          <w:rFonts w:cs="AppleSystemUIFont"/>
+          <w:kern w:val="0"/>
+          <w:sz w:val="40"/>
+          <w:szCs w:val="40"/>
+        </w:rPr>
+        <w:t>Wnioski dotyczące gotowości aplikacji do wdrożenia na produkcję</w:t>
+      </w:r>
+      <w:r>
+        <w:rPr>
+          <w:rFonts w:cs="AppleSystemUIFont"/>
+          <w:kern w:val="0"/>
+          <w:sz w:val="40"/>
+          <w:szCs w:val="40"/>
+        </w:rPr>
+        <w:t>.</w:t>
+      </w:r>
+      <w:r>
+        <w:rPr>
+          <w:rFonts w:cs="AppleSystemUIFont"/>
+          <w:kern w:val="0"/>
+          <w:sz w:val="40"/>
+          <w:szCs w:val="40"/>
+        </w:rPr>
+        <w:t xml:space="preserve"> </w:t>
+      </w:r>
+    </w:p>
+    <w:p>
+      <w:pPr>
+        <w:rPr>
+          <w:rFonts w:cs="AppleSystemUIFont"/>
+          <w:b/>
+          <w:bCs/>
+          <w:kern w:val="0"/>
+          <w:sz w:val="40"/>
+          <w:szCs w:val="40"/>
+        </w:rPr>
+      </w:pPr>
+    </w:p>
+    <w:p>
+      <w:pPr>
+        <w:rPr>
+          <w:rFonts w:cs="AppleSystemUIFont"/>
+          <w:b/>
+          <w:bCs/>
+          <w:kern w:val="0"/>
+          <w:sz w:val="40"/>
+          <w:szCs w:val="40"/>
+        </w:rPr>
+      </w:pPr>
+      <w:r>
+        <w:rPr>
+          <w:rFonts w:cs="AppleSystemUIFont"/>
+          <w:b/>
+          <w:bCs/>
+          <w:kern w:val="0"/>
+          <w:sz w:val="40"/>
+          <w:szCs w:val="40"/>
+        </w:rPr>
+        <w:t xml:space="preserve">  </w:t>
+      </w:r>
+      <w:r>
+        <w:rPr>
+          <w:rFonts w:cs="AppleSystemUIFont"/>
+          <w:b/>
+          <w:bCs/>
+          <w:kern w:val="0"/>
+          <w:sz w:val="40"/>
+          <w:szCs w:val="40"/>
+        </w:rPr>
+        <w:t xml:space="preserve"> </w:t>
+      </w:r>
+      <w:r>
+        <w:rPr>
+          <w:rFonts w:cs="AppleSystemUIFont"/>
+          <w:b/>
+          <w:bCs/>
+          <w:kern w:val="0"/>
+          <w:sz w:val="40"/>
+          <w:szCs w:val="40"/>
+        </w:rPr>
+        <w:t>7.3 Uwagi końcowe</w:t>
+      </w:r>
+    </w:p>
+    <w:p>
+      <w:pPr>
+        <w:rPr>
+          <w:rFonts w:cs="AppleSystemUIFont"/>
+          <w:kern w:val="0"/>
+          <w:sz w:val="40"/>
+          <w:szCs w:val="40"/>
+        </w:rPr>
+      </w:pPr>
+      <w:r>
+        <w:rPr>
+          <w:rFonts w:cs="AppleSystemUIFont"/>
+          <w:kern w:val="0"/>
+          <w:sz w:val="40"/>
+          <w:szCs w:val="40"/>
+        </w:rPr>
+        <w:t>Rekomendacje dotyczące dalszych działań, takich jak dodatkowe testy, poprawki lub optymalizacja.</w:t>
+      </w:r>
+    </w:p>
+    <w:p>
+      <w:pPr>
+        <w:rPr>
+          <w:rFonts w:cs="AppleSystemUIFont" w:hint="cs"/>
+          <w:b/>
+          <w:bCs/>
+          <w:kern w:val="0"/>
+          <w:sz w:val="40"/>
+          <w:szCs w:val="40"/>
+        </w:rPr>
+      </w:pPr>
+      <w:r>
+        <w:rPr>
+          <w:rFonts w:cs="AppleSystemUIFont"/>
+          <w:kern w:val="0"/>
+          <w:sz w:val="40"/>
+          <w:szCs w:val="40"/>
+        </w:rPr>
+        <w:t>Identyfikacja potencjalnego ryzyka związanego z wdrożeniem aplikacji</w:t>
+      </w:r>
+      <w:r>
+        <w:rPr>
+          <w:rFonts w:cs="AppleSystemUIFont"/>
+          <w:kern w:val="0"/>
+          <w:sz w:val="40"/>
+          <w:szCs w:val="40"/>
+        </w:rPr>
+        <w:t xml:space="preserve">. </w:t>
+      </w:r>
     </w:p>
     <w:sectPr>
-      <w:footerReference w:type="even" r:id="rId7"/>
-      <w:footerReference w:type="default" r:id="rId8"/>
+      <w:footerReference w:type="even" r:id="rId8"/>
+      <w:footerReference w:type="default" r:id="rId9"/>
       <w:pgSz w:w="12240" w:h="15840"/>
       <w:pgMar w:top="1417" w:right="1417" w:bottom="1417" w:left="1417" w:header="708" w:footer="708" w:gutter="0"/>
       <w:cols w:space="708"/>
@@ -6091,6 +7215,345 @@
     </w:lvl>
   </w:abstractNum>
   <w:abstractNum w:abstractNumId="8" w15:restartNumberingAfterBreak="0">
+    <w:nsid w:val="0EE75D13"/>
+    <w:multiLevelType w:val="hybridMultilevel"/>
+    <w:tmpl w:val="B81E0B24"/>
+    <w:lvl w:ilvl="0" w:tplc="04150001">
+      <w:start w:val="1"/>
+      <w:numFmt w:val="bullet"/>
+      <w:lvlText w:val=""/>
+      <w:lvlJc w:val="left"/>
+      <w:pPr>
+        <w:ind w:left="720" w:hanging="360"/>
+      </w:pPr>
+      <w:rPr>
+        <w:rFonts w:ascii="Symbol" w:hAnsi="Symbol" w:hint="default"/>
+      </w:rPr>
+    </w:lvl>
+    <w:lvl w:ilvl="1" w:tplc="04150003" w:tentative="1">
+      <w:start w:val="1"/>
+      <w:numFmt w:val="bullet"/>
+      <w:lvlText w:val="o"/>
+      <w:lvlJc w:val="left"/>
+      <w:pPr>
+        <w:ind w:left="1440" w:hanging="360"/>
+      </w:pPr>
+      <w:rPr>
+        <w:rFonts w:ascii="Courier New" w:hAnsi="Courier New" w:cs="Courier New" w:hint="default"/>
+      </w:rPr>
+    </w:lvl>
+    <w:lvl w:ilvl="2" w:tplc="04150005" w:tentative="1">
+      <w:start w:val="1"/>
+      <w:numFmt w:val="bullet"/>
+      <w:lvlText w:val=""/>
+      <w:lvlJc w:val="left"/>
+      <w:pPr>
+        <w:ind w:left="2160" w:hanging="360"/>
+      </w:pPr>
+      <w:rPr>
+        <w:rFonts w:ascii="Wingdings" w:hAnsi="Wingdings" w:hint="default"/>
+      </w:rPr>
+    </w:lvl>
+    <w:lvl w:ilvl="3" w:tplc="04150001" w:tentative="1">
+      <w:start w:val="1"/>
+      <w:numFmt w:val="bullet"/>
+      <w:lvlText w:val=""/>
+      <w:lvlJc w:val="left"/>
+      <w:pPr>
+        <w:ind w:left="2880" w:hanging="360"/>
+      </w:pPr>
+      <w:rPr>
+        <w:rFonts w:ascii="Symbol" w:hAnsi="Symbol" w:hint="default"/>
+      </w:rPr>
+    </w:lvl>
+    <w:lvl w:ilvl="4" w:tplc="04150003" w:tentative="1">
+      <w:start w:val="1"/>
+      <w:numFmt w:val="bullet"/>
+      <w:lvlText w:val="o"/>
+      <w:lvlJc w:val="left"/>
+      <w:pPr>
+        <w:ind w:left="3600" w:hanging="360"/>
+      </w:pPr>
+      <w:rPr>
+        <w:rFonts w:ascii="Courier New" w:hAnsi="Courier New" w:cs="Courier New" w:hint="default"/>
+      </w:rPr>
+    </w:lvl>
+    <w:lvl w:ilvl="5" w:tplc="04150005" w:tentative="1">
+      <w:start w:val="1"/>
+      <w:numFmt w:val="bullet"/>
+      <w:lvlText w:val=""/>
+      <w:lvlJc w:val="left"/>
+      <w:pPr>
+        <w:ind w:left="4320" w:hanging="360"/>
+      </w:pPr>
+      <w:rPr>
+        <w:rFonts w:ascii="Wingdings" w:hAnsi="Wingdings" w:hint="default"/>
+      </w:rPr>
+    </w:lvl>
+    <w:lvl w:ilvl="6" w:tplc="04150001" w:tentative="1">
+      <w:start w:val="1"/>
+      <w:numFmt w:val="bullet"/>
+      <w:lvlText w:val=""/>
+      <w:lvlJc w:val="left"/>
+      <w:pPr>
+        <w:ind w:left="5040" w:hanging="360"/>
+      </w:pPr>
+      <w:rPr>
+        <w:rFonts w:ascii="Symbol" w:hAnsi="Symbol" w:hint="default"/>
+      </w:rPr>
+    </w:lvl>
+    <w:lvl w:ilvl="7" w:tplc="04150003" w:tentative="1">
+      <w:start w:val="1"/>
+      <w:numFmt w:val="bullet"/>
+      <w:lvlText w:val="o"/>
+      <w:lvlJc w:val="left"/>
+      <w:pPr>
+        <w:ind w:left="5760" w:hanging="360"/>
+      </w:pPr>
+      <w:rPr>
+        <w:rFonts w:ascii="Courier New" w:hAnsi="Courier New" w:cs="Courier New" w:hint="default"/>
+      </w:rPr>
+    </w:lvl>
+    <w:lvl w:ilvl="8" w:tplc="04150005" w:tentative="1">
+      <w:start w:val="1"/>
+      <w:numFmt w:val="bullet"/>
+      <w:lvlText w:val=""/>
+      <w:lvlJc w:val="left"/>
+      <w:pPr>
+        <w:ind w:left="6480" w:hanging="360"/>
+      </w:pPr>
+      <w:rPr>
+        <w:rFonts w:ascii="Wingdings" w:hAnsi="Wingdings" w:hint="default"/>
+      </w:rPr>
+    </w:lvl>
+  </w:abstractNum>
+  <w:abstractNum w:abstractNumId="9" w15:restartNumberingAfterBreak="0">
+    <w:nsid w:val="11DC66DE"/>
+    <w:multiLevelType w:val="hybridMultilevel"/>
+    <w:tmpl w:val="61429986"/>
+    <w:lvl w:ilvl="0" w:tplc="04150001">
+      <w:start w:val="1"/>
+      <w:numFmt w:val="bullet"/>
+      <w:lvlText w:val=""/>
+      <w:lvlJc w:val="left"/>
+      <w:pPr>
+        <w:ind w:left="720" w:hanging="360"/>
+      </w:pPr>
+      <w:rPr>
+        <w:rFonts w:ascii="Symbol" w:hAnsi="Symbol" w:hint="default"/>
+      </w:rPr>
+    </w:lvl>
+    <w:lvl w:ilvl="1" w:tplc="04150003" w:tentative="1">
+      <w:start w:val="1"/>
+      <w:numFmt w:val="bullet"/>
+      <w:lvlText w:val="o"/>
+      <w:lvlJc w:val="left"/>
+      <w:pPr>
+        <w:ind w:left="1440" w:hanging="360"/>
+      </w:pPr>
+      <w:rPr>
+        <w:rFonts w:ascii="Courier New" w:hAnsi="Courier New" w:cs="Courier New" w:hint="default"/>
+      </w:rPr>
+    </w:lvl>
+    <w:lvl w:ilvl="2" w:tplc="04150005" w:tentative="1">
+      <w:start w:val="1"/>
+      <w:numFmt w:val="bullet"/>
+      <w:lvlText w:val=""/>
+      <w:lvlJc w:val="left"/>
+      <w:pPr>
+        <w:ind w:left="2160" w:hanging="360"/>
+      </w:pPr>
+      <w:rPr>
+        <w:rFonts w:ascii="Wingdings" w:hAnsi="Wingdings" w:hint="default"/>
+      </w:rPr>
+    </w:lvl>
+    <w:lvl w:ilvl="3" w:tplc="04150001" w:tentative="1">
+      <w:start w:val="1"/>
+      <w:numFmt w:val="bullet"/>
+      <w:lvlText w:val=""/>
+      <w:lvlJc w:val="left"/>
+      <w:pPr>
+        <w:ind w:left="2880" w:hanging="360"/>
+      </w:pPr>
+      <w:rPr>
+        <w:rFonts w:ascii="Symbol" w:hAnsi="Symbol" w:hint="default"/>
+      </w:rPr>
+    </w:lvl>
+    <w:lvl w:ilvl="4" w:tplc="04150003" w:tentative="1">
+      <w:start w:val="1"/>
+      <w:numFmt w:val="bullet"/>
+      <w:lvlText w:val="o"/>
+      <w:lvlJc w:val="left"/>
+      <w:pPr>
+        <w:ind w:left="3600" w:hanging="360"/>
+      </w:pPr>
+      <w:rPr>
+        <w:rFonts w:ascii="Courier New" w:hAnsi="Courier New" w:cs="Courier New" w:hint="default"/>
+      </w:rPr>
+    </w:lvl>
+    <w:lvl w:ilvl="5" w:tplc="04150005" w:tentative="1">
+      <w:start w:val="1"/>
+      <w:numFmt w:val="bullet"/>
+      <w:lvlText w:val=""/>
+      <w:lvlJc w:val="left"/>
+      <w:pPr>
+        <w:ind w:left="4320" w:hanging="360"/>
+      </w:pPr>
+      <w:rPr>
+        <w:rFonts w:ascii="Wingdings" w:hAnsi="Wingdings" w:hint="default"/>
+      </w:rPr>
+    </w:lvl>
+    <w:lvl w:ilvl="6" w:tplc="04150001" w:tentative="1">
+      <w:start w:val="1"/>
+      <w:numFmt w:val="bullet"/>
+      <w:lvlText w:val=""/>
+      <w:lvlJc w:val="left"/>
+      <w:pPr>
+        <w:ind w:left="5040" w:hanging="360"/>
+      </w:pPr>
+      <w:rPr>
+        <w:rFonts w:ascii="Symbol" w:hAnsi="Symbol" w:hint="default"/>
+      </w:rPr>
+    </w:lvl>
+    <w:lvl w:ilvl="7" w:tplc="04150003" w:tentative="1">
+      <w:start w:val="1"/>
+      <w:numFmt w:val="bullet"/>
+      <w:lvlText w:val="o"/>
+      <w:lvlJc w:val="left"/>
+      <w:pPr>
+        <w:ind w:left="5760" w:hanging="360"/>
+      </w:pPr>
+      <w:rPr>
+        <w:rFonts w:ascii="Courier New" w:hAnsi="Courier New" w:cs="Courier New" w:hint="default"/>
+      </w:rPr>
+    </w:lvl>
+    <w:lvl w:ilvl="8" w:tplc="04150005" w:tentative="1">
+      <w:start w:val="1"/>
+      <w:numFmt w:val="bullet"/>
+      <w:lvlText w:val=""/>
+      <w:lvlJc w:val="left"/>
+      <w:pPr>
+        <w:ind w:left="6480" w:hanging="360"/>
+      </w:pPr>
+      <w:rPr>
+        <w:rFonts w:ascii="Wingdings" w:hAnsi="Wingdings" w:hint="default"/>
+      </w:rPr>
+    </w:lvl>
+  </w:abstractNum>
+  <w:abstractNum w:abstractNumId="10" w15:restartNumberingAfterBreak="0">
+    <w:nsid w:val="140B164E"/>
+    <w:multiLevelType w:val="hybridMultilevel"/>
+    <w:tmpl w:val="C0CA756E"/>
+    <w:lvl w:ilvl="0" w:tplc="04150001">
+      <w:start w:val="1"/>
+      <w:numFmt w:val="bullet"/>
+      <w:lvlText w:val=""/>
+      <w:lvlJc w:val="left"/>
+      <w:pPr>
+        <w:ind w:left="720" w:hanging="360"/>
+      </w:pPr>
+      <w:rPr>
+        <w:rFonts w:ascii="Symbol" w:hAnsi="Symbol" w:hint="default"/>
+      </w:rPr>
+    </w:lvl>
+    <w:lvl w:ilvl="1" w:tplc="04150003" w:tentative="1">
+      <w:start w:val="1"/>
+      <w:numFmt w:val="bullet"/>
+      <w:lvlText w:val="o"/>
+      <w:lvlJc w:val="left"/>
+      <w:pPr>
+        <w:ind w:left="1440" w:hanging="360"/>
+      </w:pPr>
+      <w:rPr>
+        <w:rFonts w:ascii="Courier New" w:hAnsi="Courier New" w:cs="Courier New" w:hint="default"/>
+      </w:rPr>
+    </w:lvl>
+    <w:lvl w:ilvl="2" w:tplc="04150005" w:tentative="1">
+      <w:start w:val="1"/>
+      <w:numFmt w:val="bullet"/>
+      <w:lvlText w:val=""/>
+      <w:lvlJc w:val="left"/>
+      <w:pPr>
+        <w:ind w:left="2160" w:hanging="360"/>
+      </w:pPr>
+      <w:rPr>
+        <w:rFonts w:ascii="Wingdings" w:hAnsi="Wingdings" w:hint="default"/>
+      </w:rPr>
+    </w:lvl>
+    <w:lvl w:ilvl="3" w:tplc="04150001" w:tentative="1">
+      <w:start w:val="1"/>
+      <w:numFmt w:val="bullet"/>
+      <w:lvlText w:val=""/>
+      <w:lvlJc w:val="left"/>
+      <w:pPr>
+        <w:ind w:left="2880" w:hanging="360"/>
+      </w:pPr>
+      <w:rPr>
+        <w:rFonts w:ascii="Symbol" w:hAnsi="Symbol" w:hint="default"/>
+      </w:rPr>
+    </w:lvl>
+    <w:lvl w:ilvl="4" w:tplc="04150003" w:tentative="1">
+      <w:start w:val="1"/>
+      <w:numFmt w:val="bullet"/>
+      <w:lvlText w:val="o"/>
+      <w:lvlJc w:val="left"/>
+      <w:pPr>
+        <w:ind w:left="3600" w:hanging="360"/>
+      </w:pPr>
+      <w:rPr>
+        <w:rFonts w:ascii="Courier New" w:hAnsi="Courier New" w:cs="Courier New" w:hint="default"/>
+      </w:rPr>
+    </w:lvl>
+    <w:lvl w:ilvl="5" w:tplc="04150005" w:tentative="1">
+      <w:start w:val="1"/>
+      <w:numFmt w:val="bullet"/>
+      <w:lvlText w:val=""/>
+      <w:lvlJc w:val="left"/>
+      <w:pPr>
+        <w:ind w:left="4320" w:hanging="360"/>
+      </w:pPr>
+      <w:rPr>
+        <w:rFonts w:ascii="Wingdings" w:hAnsi="Wingdings" w:hint="default"/>
+      </w:rPr>
+    </w:lvl>
+    <w:lvl w:ilvl="6" w:tplc="04150001" w:tentative="1">
+      <w:start w:val="1"/>
+      <w:numFmt w:val="bullet"/>
+      <w:lvlText w:val=""/>
+      <w:lvlJc w:val="left"/>
+      <w:pPr>
+        <w:ind w:left="5040" w:hanging="360"/>
+      </w:pPr>
+      <w:rPr>
+        <w:rFonts w:ascii="Symbol" w:hAnsi="Symbol" w:hint="default"/>
+      </w:rPr>
+    </w:lvl>
+    <w:lvl w:ilvl="7" w:tplc="04150003" w:tentative="1">
+      <w:start w:val="1"/>
+      <w:numFmt w:val="bullet"/>
+      <w:lvlText w:val="o"/>
+      <w:lvlJc w:val="left"/>
+      <w:pPr>
+        <w:ind w:left="5760" w:hanging="360"/>
+      </w:pPr>
+      <w:rPr>
+        <w:rFonts w:ascii="Courier New" w:hAnsi="Courier New" w:cs="Courier New" w:hint="default"/>
+      </w:rPr>
+    </w:lvl>
+    <w:lvl w:ilvl="8" w:tplc="04150005" w:tentative="1">
+      <w:start w:val="1"/>
+      <w:numFmt w:val="bullet"/>
+      <w:lvlText w:val=""/>
+      <w:lvlJc w:val="left"/>
+      <w:pPr>
+        <w:ind w:left="6480" w:hanging="360"/>
+      </w:pPr>
+      <w:rPr>
+        <w:rFonts w:ascii="Wingdings" w:hAnsi="Wingdings" w:hint="default"/>
+      </w:rPr>
+    </w:lvl>
+  </w:abstractNum>
+  <w:abstractNum w:abstractNumId="11" w15:restartNumberingAfterBreak="0">
     <w:nsid w:val="14A95B1E"/>
     <w:multiLevelType w:val="hybridMultilevel"/>
     <w:tmpl w:val="9B188972"/>
@@ -6203,7 +7666,7 @@
       </w:rPr>
     </w:lvl>
   </w:abstractNum>
-  <w:abstractNum w:abstractNumId="9" w15:restartNumberingAfterBreak="0">
+  <w:abstractNum w:abstractNumId="12" w15:restartNumberingAfterBreak="0">
     <w:nsid w:val="193A69CB"/>
     <w:multiLevelType w:val="hybridMultilevel"/>
     <w:tmpl w:val="7F984E4A"/>
@@ -6316,7 +7779,7 @@
       </w:rPr>
     </w:lvl>
   </w:abstractNum>
-  <w:abstractNum w:abstractNumId="10" w15:restartNumberingAfterBreak="0">
+  <w:abstractNum w:abstractNumId="13" w15:restartNumberingAfterBreak="0">
     <w:nsid w:val="1BAD01D2"/>
     <w:multiLevelType w:val="hybridMultilevel"/>
     <w:tmpl w:val="F76212D6"/>
@@ -6405,7 +7868,120 @@
       </w:pPr>
     </w:lvl>
   </w:abstractNum>
-  <w:abstractNum w:abstractNumId="11" w15:restartNumberingAfterBreak="0">
+  <w:abstractNum w:abstractNumId="14" w15:restartNumberingAfterBreak="0">
+    <w:nsid w:val="1D0466CD"/>
+    <w:multiLevelType w:val="hybridMultilevel"/>
+    <w:tmpl w:val="21BEB67C"/>
+    <w:lvl w:ilvl="0" w:tplc="04150001">
+      <w:start w:val="1"/>
+      <w:numFmt w:val="bullet"/>
+      <w:lvlText w:val=""/>
+      <w:lvlJc w:val="left"/>
+      <w:pPr>
+        <w:ind w:left="1440" w:hanging="360"/>
+      </w:pPr>
+      <w:rPr>
+        <w:rFonts w:ascii="Symbol" w:hAnsi="Symbol" w:hint="default"/>
+      </w:rPr>
+    </w:lvl>
+    <w:lvl w:ilvl="1" w:tplc="04150003" w:tentative="1">
+      <w:start w:val="1"/>
+      <w:numFmt w:val="bullet"/>
+      <w:lvlText w:val="o"/>
+      <w:lvlJc w:val="left"/>
+      <w:pPr>
+        <w:ind w:left="2160" w:hanging="360"/>
+      </w:pPr>
+      <w:rPr>
+        <w:rFonts w:ascii="Courier New" w:hAnsi="Courier New" w:cs="Courier New" w:hint="default"/>
+      </w:rPr>
+    </w:lvl>
+    <w:lvl w:ilvl="2" w:tplc="04150005" w:tentative="1">
+      <w:start w:val="1"/>
+      <w:numFmt w:val="bullet"/>
+      <w:lvlText w:val=""/>
+      <w:lvlJc w:val="left"/>
+      <w:pPr>
+        <w:ind w:left="2880" w:hanging="360"/>
+      </w:pPr>
+      <w:rPr>
+        <w:rFonts w:ascii="Wingdings" w:hAnsi="Wingdings" w:hint="default"/>
+      </w:rPr>
+    </w:lvl>
+    <w:lvl w:ilvl="3" w:tplc="04150001" w:tentative="1">
+      <w:start w:val="1"/>
+      <w:numFmt w:val="bullet"/>
+      <w:lvlText w:val=""/>
+      <w:lvlJc w:val="left"/>
+      <w:pPr>
+        <w:ind w:left="3600" w:hanging="360"/>
+      </w:pPr>
+      <w:rPr>
+        <w:rFonts w:ascii="Symbol" w:hAnsi="Symbol" w:hint="default"/>
+      </w:rPr>
+    </w:lvl>
+    <w:lvl w:ilvl="4" w:tplc="04150003" w:tentative="1">
+      <w:start w:val="1"/>
+      <w:numFmt w:val="bullet"/>
+      <w:lvlText w:val="o"/>
+      <w:lvlJc w:val="left"/>
+      <w:pPr>
+        <w:ind w:left="4320" w:hanging="360"/>
+      </w:pPr>
+      <w:rPr>
+        <w:rFonts w:ascii="Courier New" w:hAnsi="Courier New" w:cs="Courier New" w:hint="default"/>
+      </w:rPr>
+    </w:lvl>
+    <w:lvl w:ilvl="5" w:tplc="04150005" w:tentative="1">
+      <w:start w:val="1"/>
+      <w:numFmt w:val="bullet"/>
+      <w:lvlText w:val=""/>
+      <w:lvlJc w:val="left"/>
+      <w:pPr>
+        <w:ind w:left="5040" w:hanging="360"/>
+      </w:pPr>
+      <w:rPr>
+        <w:rFonts w:ascii="Wingdings" w:hAnsi="Wingdings" w:hint="default"/>
+      </w:rPr>
+    </w:lvl>
+    <w:lvl w:ilvl="6" w:tplc="04150001" w:tentative="1">
+      <w:start w:val="1"/>
+      <w:numFmt w:val="bullet"/>
+      <w:lvlText w:val=""/>
+      <w:lvlJc w:val="left"/>
+      <w:pPr>
+        <w:ind w:left="5760" w:hanging="360"/>
+      </w:pPr>
+      <w:rPr>
+        <w:rFonts w:ascii="Symbol" w:hAnsi="Symbol" w:hint="default"/>
+      </w:rPr>
+    </w:lvl>
+    <w:lvl w:ilvl="7" w:tplc="04150003" w:tentative="1">
+      <w:start w:val="1"/>
+      <w:numFmt w:val="bullet"/>
+      <w:lvlText w:val="o"/>
+      <w:lvlJc w:val="left"/>
+      <w:pPr>
+        <w:ind w:left="6480" w:hanging="360"/>
+      </w:pPr>
+      <w:rPr>
+        <w:rFonts w:ascii="Courier New" w:hAnsi="Courier New" w:cs="Courier New" w:hint="default"/>
+      </w:rPr>
+    </w:lvl>
+    <w:lvl w:ilvl="8" w:tplc="04150005" w:tentative="1">
+      <w:start w:val="1"/>
+      <w:numFmt w:val="bullet"/>
+      <w:lvlText w:val=""/>
+      <w:lvlJc w:val="left"/>
+      <w:pPr>
+        <w:ind w:left="7200" w:hanging="360"/>
+      </w:pPr>
+      <w:rPr>
+        <w:rFonts w:ascii="Wingdings" w:hAnsi="Wingdings" w:hint="default"/>
+      </w:rPr>
+    </w:lvl>
+  </w:abstractNum>
+  <w:abstractNum w:abstractNumId="15" w15:restartNumberingAfterBreak="0">
     <w:nsid w:val="237171DB"/>
     <w:multiLevelType w:val="hybridMultilevel"/>
     <w:tmpl w:val="7518B310"/>
@@ -6518,7 +8094,7 @@
       </w:rPr>
     </w:lvl>
   </w:abstractNum>
-  <w:abstractNum w:abstractNumId="12" w15:restartNumberingAfterBreak="0">
+  <w:abstractNum w:abstractNumId="16" w15:restartNumberingAfterBreak="0">
     <w:nsid w:val="4171426A"/>
     <w:multiLevelType w:val="hybridMultilevel"/>
     <w:tmpl w:val="35568A36"/>
@@ -6631,7 +8207,7 @@
       </w:rPr>
     </w:lvl>
   </w:abstractNum>
-  <w:abstractNum w:abstractNumId="13" w15:restartNumberingAfterBreak="0">
+  <w:abstractNum w:abstractNumId="17" w15:restartNumberingAfterBreak="0">
     <w:nsid w:val="45396824"/>
     <w:multiLevelType w:val="hybridMultilevel"/>
     <w:tmpl w:val="EDBCFFE4"/>
@@ -6744,7 +8320,7 @@
       </w:rPr>
     </w:lvl>
   </w:abstractNum>
-  <w:abstractNum w:abstractNumId="14" w15:restartNumberingAfterBreak="0">
+  <w:abstractNum w:abstractNumId="18" w15:restartNumberingAfterBreak="0">
     <w:nsid w:val="465D109B"/>
     <w:multiLevelType w:val="multilevel"/>
     <w:tmpl w:val="88721B3C"/>
@@ -6865,7 +8441,7 @@
       </w:rPr>
     </w:lvl>
   </w:abstractNum>
-  <w:abstractNum w:abstractNumId="15" w15:restartNumberingAfterBreak="0">
+  <w:abstractNum w:abstractNumId="19" w15:restartNumberingAfterBreak="0">
     <w:nsid w:val="527236B6"/>
     <w:multiLevelType w:val="multilevel"/>
     <w:tmpl w:val="0415001F"/>
@@ -6954,7 +8530,7 @@
       </w:pPr>
     </w:lvl>
   </w:abstractNum>
-  <w:abstractNum w:abstractNumId="16" w15:restartNumberingAfterBreak="0">
+  <w:abstractNum w:abstractNumId="20" w15:restartNumberingAfterBreak="0">
     <w:nsid w:val="5920778F"/>
     <w:multiLevelType w:val="hybridMultilevel"/>
     <w:tmpl w:val="AD6E0120"/>
@@ -7044,7 +8620,7 @@
       </w:pPr>
     </w:lvl>
   </w:abstractNum>
-  <w:abstractNum w:abstractNumId="17" w15:restartNumberingAfterBreak="0">
+  <w:abstractNum w:abstractNumId="21" w15:restartNumberingAfterBreak="0">
     <w:nsid w:val="6DAF1EDF"/>
     <w:multiLevelType w:val="hybridMultilevel"/>
     <w:tmpl w:val="0CB25FF8"/>
@@ -7157,7 +8733,7 @@
       </w:rPr>
     </w:lvl>
   </w:abstractNum>
-  <w:abstractNum w:abstractNumId="18" w15:restartNumberingAfterBreak="0">
+  <w:abstractNum w:abstractNumId="22" w15:restartNumberingAfterBreak="0">
     <w:nsid w:val="780E71A8"/>
     <w:multiLevelType w:val="multilevel"/>
     <w:tmpl w:val="11788D0C"/>
@@ -7286,46 +8862,58 @@
     <w:abstractNumId w:val="4"/>
   </w:num>
   <w:num w:numId="6" w16cid:durableId="657075982">
-    <w:abstractNumId w:val="15"/>
+    <w:abstractNumId w:val="19"/>
   </w:num>
   <w:num w:numId="7" w16cid:durableId="971397982">
-    <w:abstractNumId w:val="18"/>
+    <w:abstractNumId w:val="22"/>
   </w:num>
   <w:num w:numId="8" w16cid:durableId="830754127">
-    <w:abstractNumId w:val="8"/>
+    <w:abstractNumId w:val="11"/>
   </w:num>
   <w:num w:numId="9" w16cid:durableId="86192347">
-    <w:abstractNumId w:val="16"/>
+    <w:abstractNumId w:val="20"/>
   </w:num>
   <w:num w:numId="10" w16cid:durableId="906526628">
-    <w:abstractNumId w:val="9"/>
+    <w:abstractNumId w:val="12"/>
   </w:num>
   <w:num w:numId="11" w16cid:durableId="1367413285">
-    <w:abstractNumId w:val="12"/>
+    <w:abstractNumId w:val="16"/>
   </w:num>
   <w:num w:numId="12" w16cid:durableId="1558084396">
     <w:abstractNumId w:val="5"/>
   </w:num>
   <w:num w:numId="13" w16cid:durableId="1276980751">
-    <w:abstractNumId w:val="11"/>
+    <w:abstractNumId w:val="15"/>
   </w:num>
   <w:num w:numId="14" w16cid:durableId="1105881171">
     <w:abstractNumId w:val="6"/>
   </w:num>
   <w:num w:numId="15" w16cid:durableId="1085767164">
-    <w:abstractNumId w:val="10"/>
+    <w:abstractNumId w:val="13"/>
   </w:num>
   <w:num w:numId="16" w16cid:durableId="1747730566">
-    <w:abstractNumId w:val="14"/>
+    <w:abstractNumId w:val="18"/>
   </w:num>
   <w:num w:numId="17" w16cid:durableId="1932742360">
     <w:abstractNumId w:val="7"/>
   </w:num>
   <w:num w:numId="18" w16cid:durableId="420686065">
+    <w:abstractNumId w:val="21"/>
+  </w:num>
+  <w:num w:numId="19" w16cid:durableId="606885064">
     <w:abstractNumId w:val="17"/>
   </w:num>
-  <w:num w:numId="19" w16cid:durableId="606885064">
-    <w:abstractNumId w:val="13"/>
+  <w:num w:numId="20" w16cid:durableId="1572885803">
+    <w:abstractNumId w:val="8"/>
+  </w:num>
+  <w:num w:numId="21" w16cid:durableId="2006861635">
+    <w:abstractNumId w:val="14"/>
+  </w:num>
+  <w:num w:numId="22" w16cid:durableId="1044985369">
+    <w:abstractNumId w:val="10"/>
+  </w:num>
+  <w:num w:numId="23" w16cid:durableId="1788886570">
+    <w:abstractNumId w:val="9"/>
   </w:num>
 </w:numbering>
 </file>
@@ -7730,7 +9318,7 @@
   <w:style w:type="paragraph" w:default="1" w:styleId="Normalny">
     <w:name w:val="Normal"/>
     <w:qFormat/>
-    <w:rsid w:val="005F559E"/>
+    <w:rsid w:val="00C339A9"/>
   </w:style>
   <w:style w:type="paragraph" w:styleId="Nagwek1">
     <w:name w:val="heading 1"/>
@@ -10580,6 +12168,193 @@
     <w:unhideWhenUsed/>
     <w:rsid w:val="00F43BE3"/>
   </w:style>
+  <w:style w:type="paragraph" w:styleId="Nagwekspisutreci">
+    <w:name w:val="TOC Heading"/>
+    <w:basedOn w:val="Nagwek1"/>
+    <w:next w:val="Normalny"/>
+    <w:uiPriority w:val="39"/>
+    <w:unhideWhenUsed/>
+    <w:qFormat/>
+    <w:rsid w:val="008B6617"/>
+    <w:pPr>
+      <w:spacing w:before="480" w:after="0" w:line="276" w:lineRule="auto"/>
+      <w:outlineLvl w:val="9"/>
+    </w:pPr>
+    <w:rPr>
+      <w:b/>
+      <w:bCs/>
+      <w:kern w:val="0"/>
+      <w:sz w:val="28"/>
+      <w:szCs w:val="28"/>
+      <w:lang w:eastAsia="pl-PL"/>
+      <w14:ligatures w14:val="none"/>
+    </w:rPr>
+  </w:style>
+  <w:style w:type="paragraph" w:styleId="Spistreci1">
+    <w:name w:val="toc 1"/>
+    <w:basedOn w:val="Normalny"/>
+    <w:next w:val="Normalny"/>
+    <w:autoRedefine/>
+    <w:uiPriority w:val="39"/>
+    <w:semiHidden/>
+    <w:unhideWhenUsed/>
+    <w:rsid w:val="008B6617"/>
+    <w:pPr>
+      <w:spacing w:before="120" w:after="0"/>
+    </w:pPr>
+    <w:rPr>
+      <w:b/>
+      <w:bCs/>
+      <w:i/>
+      <w:iCs/>
+    </w:rPr>
+  </w:style>
+  <w:style w:type="paragraph" w:styleId="Spistreci2">
+    <w:name w:val="toc 2"/>
+    <w:basedOn w:val="Normalny"/>
+    <w:next w:val="Normalny"/>
+    <w:autoRedefine/>
+    <w:uiPriority w:val="39"/>
+    <w:semiHidden/>
+    <w:unhideWhenUsed/>
+    <w:rsid w:val="008B6617"/>
+    <w:pPr>
+      <w:spacing w:before="120" w:after="0"/>
+      <w:ind w:left="240"/>
+    </w:pPr>
+    <w:rPr>
+      <w:b/>
+      <w:bCs/>
+      <w:sz w:val="22"/>
+      <w:szCs w:val="22"/>
+    </w:rPr>
+  </w:style>
+  <w:style w:type="paragraph" w:styleId="Spistreci3">
+    <w:name w:val="toc 3"/>
+    <w:basedOn w:val="Normalny"/>
+    <w:next w:val="Normalny"/>
+    <w:autoRedefine/>
+    <w:uiPriority w:val="39"/>
+    <w:semiHidden/>
+    <w:unhideWhenUsed/>
+    <w:rsid w:val="008B6617"/>
+    <w:pPr>
+      <w:spacing w:after="0"/>
+      <w:ind w:left="480"/>
+    </w:pPr>
+    <w:rPr>
+      <w:sz w:val="20"/>
+      <w:szCs w:val="20"/>
+    </w:rPr>
+  </w:style>
+  <w:style w:type="paragraph" w:styleId="Spistreci4">
+    <w:name w:val="toc 4"/>
+    <w:basedOn w:val="Normalny"/>
+    <w:next w:val="Normalny"/>
+    <w:autoRedefine/>
+    <w:uiPriority w:val="39"/>
+    <w:semiHidden/>
+    <w:unhideWhenUsed/>
+    <w:rsid w:val="008B6617"/>
+    <w:pPr>
+      <w:spacing w:after="0"/>
+      <w:ind w:left="720"/>
+    </w:pPr>
+    <w:rPr>
+      <w:sz w:val="20"/>
+      <w:szCs w:val="20"/>
+    </w:rPr>
+  </w:style>
+  <w:style w:type="paragraph" w:styleId="Spistreci5">
+    <w:name w:val="toc 5"/>
+    <w:basedOn w:val="Normalny"/>
+    <w:next w:val="Normalny"/>
+    <w:autoRedefine/>
+    <w:uiPriority w:val="39"/>
+    <w:semiHidden/>
+    <w:unhideWhenUsed/>
+    <w:rsid w:val="008B6617"/>
+    <w:pPr>
+      <w:spacing w:after="0"/>
+      <w:ind w:left="960"/>
+    </w:pPr>
+    <w:rPr>
+      <w:sz w:val="20"/>
+      <w:szCs w:val="20"/>
+    </w:rPr>
+  </w:style>
+  <w:style w:type="paragraph" w:styleId="Spistreci6">
+    <w:name w:val="toc 6"/>
+    <w:basedOn w:val="Normalny"/>
+    <w:next w:val="Normalny"/>
+    <w:autoRedefine/>
+    <w:uiPriority w:val="39"/>
+    <w:semiHidden/>
+    <w:unhideWhenUsed/>
+    <w:rsid w:val="008B6617"/>
+    <w:pPr>
+      <w:spacing w:after="0"/>
+      <w:ind w:left="1200"/>
+    </w:pPr>
+    <w:rPr>
+      <w:sz w:val="20"/>
+      <w:szCs w:val="20"/>
+    </w:rPr>
+  </w:style>
+  <w:style w:type="paragraph" w:styleId="Spistreci7">
+    <w:name w:val="toc 7"/>
+    <w:basedOn w:val="Normalny"/>
+    <w:next w:val="Normalny"/>
+    <w:autoRedefine/>
+    <w:uiPriority w:val="39"/>
+    <w:semiHidden/>
+    <w:unhideWhenUsed/>
+    <w:rsid w:val="008B6617"/>
+    <w:pPr>
+      <w:spacing w:after="0"/>
+      <w:ind w:left="1440"/>
+    </w:pPr>
+    <w:rPr>
+      <w:sz w:val="20"/>
+      <w:szCs w:val="20"/>
+    </w:rPr>
+  </w:style>
+  <w:style w:type="paragraph" w:styleId="Spistreci8">
+    <w:name w:val="toc 8"/>
+    <w:basedOn w:val="Normalny"/>
+    <w:next w:val="Normalny"/>
+    <w:autoRedefine/>
+    <w:uiPriority w:val="39"/>
+    <w:semiHidden/>
+    <w:unhideWhenUsed/>
+    <w:rsid w:val="008B6617"/>
+    <w:pPr>
+      <w:spacing w:after="0"/>
+      <w:ind w:left="1680"/>
+    </w:pPr>
+    <w:rPr>
+      <w:sz w:val="20"/>
+      <w:szCs w:val="20"/>
+    </w:rPr>
+  </w:style>
+  <w:style w:type="paragraph" w:styleId="Spistreci9">
+    <w:name w:val="toc 9"/>
+    <w:basedOn w:val="Normalny"/>
+    <w:next w:val="Normalny"/>
+    <w:autoRedefine/>
+    <w:uiPriority w:val="39"/>
+    <w:semiHidden/>
+    <w:unhideWhenUsed/>
+    <w:rsid w:val="008B6617"/>
+    <w:pPr>
+      <w:spacing w:after="0"/>
+      <w:ind w:left="1920"/>
+    </w:pPr>
+    <w:rPr>
+      <w:sz w:val="20"/>
+      <w:szCs w:val="20"/>
+    </w:rPr>
+  </w:style>
 </w:styles>
 </file>
 
@@ -10876,4 +12651,16 @@
     </a:ext>
   </a:extLst>
 </a:theme>
+</file>
+
+<file path=customXml/item1.xml><?xml version="1.0" encoding="utf-8"?>
+<b:Sources xmlns:b="http://schemas.openxmlformats.org/officeDocument/2006/bibliography" xmlns="http://schemas.openxmlformats.org/officeDocument/2006/bibliography" SelectedStyle="/APASixthEditionOfficeOnline.xsl" StyleName="APA" Version="6"/>
+</file>
+
+<file path=customXml/itemProps1.xml><?xml version="1.0" encoding="utf-8"?>
+<ds:datastoreItem xmlns:ds="http://schemas.openxmlformats.org/officeDocument/2006/customXml" ds:itemID="{B22A6305-835B-4349-99FD-BC5C85EFFC7C}">
+  <ds:schemaRefs>
+    <ds:schemaRef ds:uri="http://schemas.openxmlformats.org/officeDocument/2006/bibliography"/>
+  </ds:schemaRefs>
+</ds:datastoreItem>
 </file>
</xml_diff>